<commit_message>
20 CASOS DE 26 RESOLVIDOS - TESTES DE SOFTWARE
</commit_message>
<xml_diff>
--- a/sistemas_ricardo/testes_de_software/avaliacao_final_teste_software/relatorio_de_testes.docx
+++ b/sistemas_ricardo/testes_de_software/avaliacao_final_teste_software/relatorio_de_testes.docx
@@ -446,14 +446,14 @@
           <w:rFonts w:ascii="Calibri" w:hAnsi="Calibri" w:cs="Calibri"/>
           <w:spacing w:val="-21"/>
         </w:rPr>
-        <w:t xml:space="preserve"> 0</w:t>
+        <w:t xml:space="preserve"> </w:t>
       </w:r>
       <w:r>
         <w:rPr>
           <w:rFonts w:ascii="Calibri" w:hAnsi="Calibri" w:cs="Calibri"/>
           <w:spacing w:val="-21"/>
         </w:rPr>
-        <w:t>15</w:t>
+        <w:t>20</w:t>
       </w:r>
       <w:r>
         <w:rPr>
@@ -495,7 +495,7 @@
           <w:rFonts w:ascii="Calibri" w:hAnsi="Calibri" w:cs="Calibri"/>
           <w:spacing w:val="-20"/>
         </w:rPr>
-        <w:t>15</w:t>
+        <w:t>20</w:t>
       </w:r>
     </w:p>
     <w:p>
@@ -568,7 +568,13 @@
         <w:rPr>
           <w:rFonts w:asciiTheme="minorHAnsi" w:hAnsiTheme="minorHAnsi"/>
         </w:rPr>
-        <w:t>57.69%</w:t>
+        <w:t>76.92</w:t>
+      </w:r>
+      <w:r>
+        <w:rPr>
+          <w:rFonts w:asciiTheme="minorHAnsi" w:hAnsiTheme="minorHAnsi"/>
+        </w:rPr>
+        <w:t>%</w:t>
       </w:r>
       <w:r>
         <w:rPr>
@@ -2263,25 +2269,7 @@
           <w:spacing w:val="-2"/>
           <w:w w:val="90"/>
         </w:rPr>
-        <w:t>MÓDULO 0</w:t>
-      </w:r>
-      <w:r>
-        <w:rPr>
-          <w:rFonts w:asciiTheme="majorHAnsi" w:hAnsiTheme="majorHAnsi" w:cs="Calibri"/>
-          <w:color w:val="4BACC6" w:themeColor="accent5"/>
-          <w:spacing w:val="-2"/>
-          <w:w w:val="90"/>
-        </w:rPr>
-        <w:t>2</w:t>
-      </w:r>
-      <w:r>
-        <w:rPr>
-          <w:rFonts w:asciiTheme="majorHAnsi" w:hAnsiTheme="majorHAnsi" w:cs="Calibri"/>
-          <w:color w:val="4BACC6" w:themeColor="accent5"/>
-          <w:spacing w:val="-2"/>
-          <w:w w:val="90"/>
-        </w:rPr>
-        <w:t xml:space="preserve"> : </w:t>
+        <w:t xml:space="preserve">MÓDULO 02 : </w:t>
       </w:r>
       <w:r>
         <w:rPr>
@@ -3145,7 +3133,6 @@
                 <w:rFonts w:asciiTheme="minorHAnsi" w:hAnsiTheme="minorHAnsi"/>
                 <w:spacing w:val="-2"/>
                 <w:sz w:val="24"/>
-                <w:u w:val="single"/>
               </w:rPr>
             </w:pPr>
             <w:r>
@@ -3153,7 +3140,6 @@
                 <w:rFonts w:asciiTheme="minorHAnsi" w:hAnsiTheme="minorHAnsi"/>
                 <w:spacing w:val="-2"/>
                 <w:sz w:val="24"/>
-                <w:u w:val="single"/>
               </w:rPr>
               <w:t>CARR-04</w:t>
             </w:r>
@@ -3170,7 +3156,6 @@
                 <w:rFonts w:asciiTheme="minorHAnsi" w:hAnsiTheme="minorHAnsi"/>
                 <w:spacing w:val="-2"/>
                 <w:sz w:val="24"/>
-                <w:u w:val="single"/>
                 <w:lang w:val="pt-BR"/>
               </w:rPr>
             </w:pPr>
@@ -3179,7 +3164,6 @@
                 <w:rFonts w:asciiTheme="minorHAnsi" w:hAnsiTheme="minorHAnsi"/>
                 <w:spacing w:val="-2"/>
                 <w:sz w:val="24"/>
-                <w:u w:val="single"/>
                 <w:lang w:val="pt-BR"/>
               </w:rPr>
               <w:t>TESTE FEITO ADICIONANDO ITEM AO CARRINHO NO COMEÇO DA FUNÇÃO, E DEPOIS ATUALIZANDO A QUANTIDADE, STATUS SUCESSO.</w:t>
@@ -3197,14 +3181,12 @@
               <w:rPr>
                 <w:rFonts w:asciiTheme="minorHAnsi" w:hAnsiTheme="minorHAnsi"/>
                 <w:sz w:val="24"/>
-                <w:u w:val="single"/>
               </w:rPr>
             </w:pPr>
             <w:r>
               <w:rPr>
                 <w:rFonts w:asciiTheme="minorHAnsi" w:hAnsiTheme="minorHAnsi"/>
                 <w:sz w:val="24"/>
-                <w:u w:val="single"/>
               </w:rPr>
               <w:t>ANEXO 04</w:t>
             </w:r>
@@ -3222,7 +3204,6 @@
                 <w:rFonts w:asciiTheme="minorHAnsi" w:hAnsiTheme="minorHAnsi"/>
                 <w:spacing w:val="-2"/>
                 <w:sz w:val="24"/>
-                <w:u w:val="single"/>
               </w:rPr>
             </w:pPr>
             <w:r>
@@ -3230,7 +3211,6 @@
                 <w:rFonts w:asciiTheme="minorHAnsi" w:hAnsiTheme="minorHAnsi"/>
                 <w:spacing w:val="-2"/>
                 <w:sz w:val="24"/>
-                <w:u w:val="single"/>
               </w:rPr>
               <w:t>SUCESSO ( RETORNA STATUS SUCESSO, MOSTRA A NOVA QUANTIDADE DO ITEM)</w:t>
             </w:r>
@@ -3263,7 +3243,6 @@
                 <w:rFonts w:asciiTheme="minorHAnsi" w:hAnsiTheme="minorHAnsi"/>
                 <w:spacing w:val="-2"/>
                 <w:sz w:val="24"/>
-                <w:u w:val="single"/>
               </w:rPr>
             </w:pPr>
             <w:r>
@@ -3271,7 +3250,6 @@
                 <w:rFonts w:asciiTheme="minorHAnsi" w:hAnsiTheme="minorHAnsi"/>
                 <w:spacing w:val="-2"/>
                 <w:sz w:val="24"/>
-                <w:u w:val="single"/>
               </w:rPr>
               <w:t>CARR-005</w:t>
             </w:r>
@@ -3288,7 +3266,6 @@
                 <w:rFonts w:asciiTheme="minorHAnsi" w:hAnsiTheme="minorHAnsi"/>
                 <w:spacing w:val="-2"/>
                 <w:sz w:val="24"/>
-                <w:u w:val="single"/>
                 <w:lang w:val="pt-BR"/>
               </w:rPr>
             </w:pPr>
@@ -3297,7 +3274,6 @@
                 <w:rFonts w:asciiTheme="minorHAnsi" w:hAnsiTheme="minorHAnsi"/>
                 <w:spacing w:val="-2"/>
                 <w:sz w:val="24"/>
-                <w:u w:val="single"/>
                 <w:lang w:val="pt-BR"/>
               </w:rPr>
               <w:t>TESTE FEITO ADICIONANDO ITEM AO CARRINHO NO COMEÇO DA FUNÇÃO, APÓS MUDANDO A QUANTIDADE PARA 0 (REMOVENDO ITEM), STATUS SUCESSO</w:t>
@@ -3315,14 +3291,12 @@
               <w:rPr>
                 <w:rFonts w:asciiTheme="minorHAnsi" w:hAnsiTheme="minorHAnsi"/>
                 <w:sz w:val="24"/>
-                <w:u w:val="single"/>
               </w:rPr>
             </w:pPr>
             <w:r>
               <w:rPr>
                 <w:rFonts w:asciiTheme="minorHAnsi" w:hAnsiTheme="minorHAnsi"/>
                 <w:sz w:val="24"/>
-                <w:u w:val="single"/>
               </w:rPr>
               <w:t>ANEXO 05</w:t>
             </w:r>
@@ -3347,7 +3321,6 @@
                 <w:rFonts w:asciiTheme="minorHAnsi" w:hAnsiTheme="minorHAnsi"/>
                 <w:spacing w:val="-2"/>
                 <w:sz w:val="24"/>
-                <w:u w:val="single"/>
               </w:rPr>
               <w:t>SUCESSO ( RETORNA STATUS SUCESSO, ITEM REMOVIDO POIS A QUANTIDADE É 0 )</w:t>
             </w:r>
@@ -3380,7 +3353,6 @@
                 <w:rFonts w:asciiTheme="minorHAnsi" w:hAnsiTheme="minorHAnsi"/>
                 <w:spacing w:val="-2"/>
                 <w:sz w:val="24"/>
-                <w:u w:val="single"/>
               </w:rPr>
             </w:pPr>
             <w:r>
@@ -3388,7 +3360,6 @@
                 <w:rFonts w:asciiTheme="minorHAnsi" w:hAnsiTheme="minorHAnsi"/>
                 <w:spacing w:val="-2"/>
                 <w:sz w:val="24"/>
-                <w:u w:val="single"/>
               </w:rPr>
               <w:t>CARR-006</w:t>
             </w:r>
@@ -3436,7 +3407,6 @@
               <w:rPr>
                 <w:rFonts w:asciiTheme="minorHAnsi" w:hAnsiTheme="minorHAnsi"/>
                 <w:sz w:val="24"/>
-                <w:u w:val="single"/>
               </w:rPr>
               <w:t>ANEXO 06</w:t>
             </w:r>
@@ -3461,7 +3431,6 @@
                 <w:rFonts w:asciiTheme="minorHAnsi" w:hAnsiTheme="minorHAnsi"/>
                 <w:spacing w:val="-2"/>
                 <w:sz w:val="24"/>
-                <w:u w:val="single"/>
               </w:rPr>
               <w:t>SUCESSO ( RETORNA O VALOR CORRETO COMO PEDE NO ENUNCIADO )</w:t>
             </w:r>
@@ -3485,6 +3454,57 @@
     </w:p>
     <w:p>
       <w:pPr>
+        <w:pStyle w:val="Ttulo1"/>
+        <w:tabs>
+          <w:tab w:val="left" w:pos="477"/>
+        </w:tabs>
+        <w:ind w:left="477" w:firstLine="0"/>
+        <w:jc w:val="center"/>
+        <w:rPr>
+          <w:rFonts w:asciiTheme="majorHAnsi" w:hAnsiTheme="majorHAnsi" w:cs="Calibri"/>
+          <w:color w:val="4BACC6" w:themeColor="accent5"/>
+        </w:rPr>
+      </w:pPr>
+      <w:r>
+        <w:rPr>
+          <w:rFonts w:asciiTheme="majorHAnsi" w:hAnsiTheme="majorHAnsi" w:cs="Calibri"/>
+          <w:color w:val="4BACC6" w:themeColor="accent5"/>
+          <w:spacing w:val="-2"/>
+          <w:w w:val="90"/>
+        </w:rPr>
+        <w:lastRenderedPageBreak/>
+        <w:t>MÓDULO 0</w:t>
+      </w:r>
+      <w:r>
+        <w:rPr>
+          <w:rFonts w:asciiTheme="majorHAnsi" w:hAnsiTheme="majorHAnsi" w:cs="Calibri"/>
+          <w:color w:val="4BACC6" w:themeColor="accent5"/>
+          <w:spacing w:val="-2"/>
+          <w:w w:val="90"/>
+        </w:rPr>
+        <w:t>3</w:t>
+      </w:r>
+      <w:r>
+        <w:rPr>
+          <w:rFonts w:asciiTheme="majorHAnsi" w:hAnsiTheme="majorHAnsi" w:cs="Calibri"/>
+          <w:color w:val="4BACC6" w:themeColor="accent5"/>
+          <w:spacing w:val="-2"/>
+          <w:w w:val="90"/>
+        </w:rPr>
+        <w:t xml:space="preserve"> : </w:t>
+      </w:r>
+      <w:r>
+        <w:rPr>
+          <w:rFonts w:asciiTheme="majorHAnsi" w:hAnsiTheme="majorHAnsi" w:cs="Calibri"/>
+          <w:color w:val="4BACC6" w:themeColor="accent5"/>
+          <w:spacing w:val="-2"/>
+          <w:w w:val="90"/>
+        </w:rPr>
+        <w:t>PEDIDOS</w:t>
+      </w:r>
+    </w:p>
+    <w:p>
+      <w:pPr>
         <w:pStyle w:val="Corpodetexto"/>
         <w:spacing w:before="253"/>
         <w:jc w:val="center"/>
@@ -3497,6 +3517,746 @@
         </w:rPr>
       </w:pPr>
     </w:p>
+    <w:tbl>
+      <w:tblPr>
+        <w:tblStyle w:val="TableNormal"/>
+        <w:tblW w:w="10963" w:type="dxa"/>
+        <w:tblInd w:w="57" w:type="dxa"/>
+        <w:tblBorders>
+          <w:top w:val="single" w:sz="6" w:space="0" w:color="DDDDDD"/>
+          <w:left w:val="single" w:sz="6" w:space="0" w:color="DDDDDD"/>
+          <w:bottom w:val="single" w:sz="6" w:space="0" w:color="DDDDDD"/>
+          <w:right w:val="single" w:sz="6" w:space="0" w:color="DDDDDD"/>
+          <w:insideH w:val="single" w:sz="6" w:space="0" w:color="DDDDDD"/>
+          <w:insideV w:val="single" w:sz="6" w:space="0" w:color="DDDDDD"/>
+        </w:tblBorders>
+        <w:tblLayout w:type="fixed"/>
+        <w:tblLook w:val="01E0" w:firstRow="1" w:lastRow="1" w:firstColumn="1" w:lastColumn="1" w:noHBand="0" w:noVBand="0"/>
+      </w:tblPr>
+      <w:tblGrid>
+        <w:gridCol w:w="1219"/>
+        <w:gridCol w:w="5223"/>
+        <w:gridCol w:w="2119"/>
+        <w:gridCol w:w="2402"/>
+      </w:tblGrid>
+      <w:tr>
+        <w:trPr>
+          <w:trHeight w:val="448"/>
+        </w:trPr>
+        <w:tc>
+          <w:tcPr>
+            <w:tcW w:w="1219" w:type="dxa"/>
+          </w:tcPr>
+          <w:p>
+            <w:pPr>
+              <w:pStyle w:val="TableParagraph"/>
+              <w:ind w:left="14"/>
+              <w:jc w:val="center"/>
+              <w:rPr>
+                <w:rFonts w:ascii="Calibri" w:hAnsi="Calibri" w:cs="Calibri"/>
+                <w:b/>
+                <w:sz w:val="24"/>
+              </w:rPr>
+            </w:pPr>
+            <w:r>
+              <w:rPr>
+                <w:rFonts w:ascii="Calibri" w:hAnsi="Calibri" w:cs="Calibri"/>
+                <w:b/>
+                <w:spacing w:val="-5"/>
+                <w:w w:val="80"/>
+                <w:sz w:val="24"/>
+              </w:rPr>
+              <w:t>ID</w:t>
+            </w:r>
+          </w:p>
+        </w:tc>
+        <w:tc>
+          <w:tcPr>
+            <w:tcW w:w="5223" w:type="dxa"/>
+          </w:tcPr>
+          <w:p>
+            <w:pPr>
+              <w:pStyle w:val="TableParagraph"/>
+              <w:ind w:left="1260"/>
+              <w:rPr>
+                <w:rFonts w:ascii="Calibri" w:hAnsi="Calibri" w:cs="Calibri"/>
+                <w:b/>
+                <w:sz w:val="24"/>
+              </w:rPr>
+            </w:pPr>
+            <w:r>
+              <w:rPr>
+                <w:rFonts w:ascii="Calibri" w:hAnsi="Calibri" w:cs="Calibri"/>
+                <w:b/>
+                <w:w w:val="90"/>
+                <w:sz w:val="24"/>
+              </w:rPr>
+              <w:t>Descrição</w:t>
+            </w:r>
+            <w:r>
+              <w:rPr>
+                <w:rFonts w:ascii="Calibri" w:hAnsi="Calibri" w:cs="Calibri"/>
+                <w:b/>
+                <w:spacing w:val="-13"/>
+                <w:w w:val="90"/>
+                <w:sz w:val="24"/>
+              </w:rPr>
+              <w:t xml:space="preserve"> </w:t>
+            </w:r>
+            <w:r>
+              <w:rPr>
+                <w:rFonts w:ascii="Calibri" w:hAnsi="Calibri" w:cs="Calibri"/>
+                <w:b/>
+                <w:w w:val="90"/>
+                <w:sz w:val="24"/>
+              </w:rPr>
+              <w:t>do</w:t>
+            </w:r>
+            <w:r>
+              <w:rPr>
+                <w:rFonts w:ascii="Calibri" w:hAnsi="Calibri" w:cs="Calibri"/>
+                <w:b/>
+                <w:spacing w:val="-12"/>
+                <w:w w:val="90"/>
+                <w:sz w:val="24"/>
+              </w:rPr>
+              <w:t xml:space="preserve"> </w:t>
+            </w:r>
+            <w:r>
+              <w:rPr>
+                <w:rFonts w:ascii="Calibri" w:hAnsi="Calibri" w:cs="Calibri"/>
+                <w:b/>
+                <w:spacing w:val="-4"/>
+                <w:w w:val="90"/>
+                <w:sz w:val="24"/>
+              </w:rPr>
+              <w:t>Teste</w:t>
+            </w:r>
+          </w:p>
+        </w:tc>
+        <w:tc>
+          <w:tcPr>
+            <w:tcW w:w="2119" w:type="dxa"/>
+          </w:tcPr>
+          <w:p>
+            <w:pPr>
+              <w:pStyle w:val="TableParagraph"/>
+              <w:ind w:left="554"/>
+              <w:rPr>
+                <w:rFonts w:ascii="Calibri" w:hAnsi="Calibri" w:cs="Calibri"/>
+                <w:b/>
+                <w:sz w:val="24"/>
+              </w:rPr>
+            </w:pPr>
+            <w:r>
+              <w:rPr>
+                <w:rFonts w:ascii="Calibri" w:hAnsi="Calibri" w:cs="Calibri"/>
+                <w:b/>
+                <w:spacing w:val="2"/>
+                <w:w w:val="85"/>
+                <w:sz w:val="24"/>
+              </w:rPr>
+              <w:t>Evidência</w:t>
+            </w:r>
+            <w:r>
+              <w:rPr>
+                <w:rFonts w:ascii="Calibri" w:hAnsi="Calibri" w:cs="Calibri"/>
+                <w:b/>
+                <w:spacing w:val="14"/>
+                <w:sz w:val="24"/>
+              </w:rPr>
+              <w:t xml:space="preserve"> </w:t>
+            </w:r>
+            <w:r>
+              <w:rPr>
+                <w:rFonts w:ascii="Calibri" w:hAnsi="Calibri" w:cs="Calibri"/>
+                <w:b/>
+                <w:spacing w:val="-2"/>
+                <w:w w:val="95"/>
+                <w:sz w:val="24"/>
+              </w:rPr>
+              <w:t>(print/log)</w:t>
+            </w:r>
+          </w:p>
+        </w:tc>
+        <w:tc>
+          <w:tcPr>
+            <w:tcW w:w="2402" w:type="dxa"/>
+          </w:tcPr>
+          <w:p>
+            <w:pPr>
+              <w:pStyle w:val="TableParagraph"/>
+              <w:jc w:val="center"/>
+              <w:rPr>
+                <w:rFonts w:ascii="Calibri" w:hAnsi="Calibri" w:cs="Calibri"/>
+                <w:b/>
+                <w:sz w:val="24"/>
+              </w:rPr>
+            </w:pPr>
+            <w:r>
+              <w:rPr>
+                <w:rFonts w:ascii="Calibri" w:hAnsi="Calibri" w:cs="Calibri"/>
+                <w:b/>
+                <w:spacing w:val="-2"/>
+                <w:sz w:val="24"/>
+              </w:rPr>
+              <w:t>Resultado/Status</w:t>
+            </w:r>
+          </w:p>
+        </w:tc>
+      </w:tr>
+      <w:tr>
+        <w:trPr>
+          <w:trHeight w:val="727"/>
+        </w:trPr>
+        <w:tc>
+          <w:tcPr>
+            <w:tcW w:w="1219" w:type="dxa"/>
+          </w:tcPr>
+          <w:p>
+            <w:pPr>
+              <w:pStyle w:val="TableParagraph"/>
+              <w:ind w:left="14"/>
+              <w:jc w:val="center"/>
+              <w:rPr>
+                <w:rFonts w:ascii="Calibri" w:hAnsi="Calibri" w:cs="Calibri"/>
+                <w:bCs/>
+                <w:sz w:val="24"/>
+              </w:rPr>
+            </w:pPr>
+            <w:r>
+              <w:rPr>
+                <w:rFonts w:ascii="Calibri" w:hAnsi="Calibri" w:cs="Calibri"/>
+                <w:bCs/>
+                <w:sz w:val="24"/>
+              </w:rPr>
+              <w:t>PED-001</w:t>
+            </w:r>
+          </w:p>
+        </w:tc>
+        <w:tc>
+          <w:tcPr>
+            <w:tcW w:w="5223" w:type="dxa"/>
+          </w:tcPr>
+          <w:p>
+            <w:pPr>
+              <w:pStyle w:val="TableParagraph"/>
+              <w:ind w:left="1260"/>
+              <w:rPr>
+                <w:rFonts w:ascii="Calibri" w:hAnsi="Calibri" w:cs="Calibri"/>
+                <w:bCs/>
+                <w:sz w:val="24"/>
+              </w:rPr>
+            </w:pPr>
+            <w:r>
+              <w:rPr>
+                <w:rFonts w:ascii="Calibri" w:hAnsi="Calibri" w:cs="Calibri"/>
+                <w:bCs/>
+                <w:sz w:val="24"/>
+              </w:rPr>
+              <w:t>ERRO ENCONTRADO, A FUNÇÃO CRIAR PEDIDO NÃO EXISTIA, NO ARQUIVO PEDIDOS ESTAVA UMA FUNÇÃO DUPLICADA DO ARQUIVO CARRINHO COMPRAS. APÓS A CORREÇÃO, EU CRIEI A FUNÇÃO CRIAR PEDIDO, E ASSIM PUDE CRIAR MEU TESTE, QUE FOI FEITO COM SUCESSO, RETORNOU STATUS SUCESSO E MEU ARRAY CARRINHO FICOU VAZIO APÓS O PEDIDO.</w:t>
+            </w:r>
+          </w:p>
+        </w:tc>
+        <w:tc>
+          <w:tcPr>
+            <w:tcW w:w="2119" w:type="dxa"/>
+          </w:tcPr>
+          <w:p>
+            <w:pPr>
+              <w:pStyle w:val="TableParagraph"/>
+              <w:ind w:left="554"/>
+              <w:rPr>
+                <w:rFonts w:ascii="Calibri" w:hAnsi="Calibri" w:cs="Calibri"/>
+                <w:bCs/>
+                <w:sz w:val="24"/>
+              </w:rPr>
+            </w:pPr>
+            <w:r>
+              <w:rPr>
+                <w:rFonts w:ascii="Calibri" w:hAnsi="Calibri" w:cs="Calibri"/>
+                <w:bCs/>
+                <w:sz w:val="24"/>
+              </w:rPr>
+              <w:t>ANEXO 01</w:t>
+            </w:r>
+          </w:p>
+        </w:tc>
+        <w:tc>
+          <w:tcPr>
+            <w:tcW w:w="2402" w:type="dxa"/>
+          </w:tcPr>
+          <w:p>
+            <w:pPr>
+              <w:pStyle w:val="TableParagraph"/>
+              <w:jc w:val="center"/>
+              <w:rPr>
+                <w:rFonts w:ascii="Calibri" w:hAnsi="Calibri" w:cs="Calibri"/>
+                <w:bCs/>
+                <w:sz w:val="24"/>
+              </w:rPr>
+            </w:pPr>
+            <w:r>
+              <w:rPr>
+                <w:rFonts w:ascii="Calibri" w:hAnsi="Calibri" w:cs="Calibri"/>
+                <w:bCs/>
+                <w:sz w:val="24"/>
+              </w:rPr>
+              <w:t>STATUS SUCESSO =&gt; CARRINHO FICOU VAZIO APÓS A CRIAÇÃO DO PEDIDO</w:t>
+            </w:r>
+          </w:p>
+        </w:tc>
+      </w:tr>
+      <w:tr>
+        <w:trPr>
+          <w:trHeight w:val="550"/>
+        </w:trPr>
+        <w:tc>
+          <w:tcPr>
+            <w:tcW w:w="1219" w:type="dxa"/>
+          </w:tcPr>
+          <w:p>
+            <w:pPr>
+              <w:pStyle w:val="TableParagraph"/>
+              <w:rPr>
+                <w:rFonts w:ascii="Calibri" w:hAnsi="Calibri" w:cs="Calibri"/>
+                <w:spacing w:val="-2"/>
+                <w:sz w:val="24"/>
+              </w:rPr>
+            </w:pPr>
+            <w:r>
+              <w:rPr>
+                <w:rFonts w:ascii="Calibri" w:hAnsi="Calibri" w:cs="Calibri"/>
+                <w:spacing w:val="-2"/>
+                <w:sz w:val="24"/>
+              </w:rPr>
+              <w:t>PED-002</w:t>
+            </w:r>
+          </w:p>
+          <w:p>
+            <w:pPr>
+              <w:pStyle w:val="TableParagraph"/>
+              <w:rPr>
+                <w:rFonts w:ascii="Calibri" w:hAnsi="Calibri" w:cs="Calibri"/>
+                <w:spacing w:val="-2"/>
+                <w:sz w:val="24"/>
+              </w:rPr>
+            </w:pPr>
+          </w:p>
+        </w:tc>
+        <w:tc>
+          <w:tcPr>
+            <w:tcW w:w="5223" w:type="dxa"/>
+          </w:tcPr>
+          <w:p>
+            <w:pPr>
+              <w:pStyle w:val="TableParagraph"/>
+              <w:rPr>
+                <w:rFonts w:ascii="Calibri" w:hAnsi="Calibri" w:cs="Calibri"/>
+                <w:spacing w:val="-2"/>
+                <w:sz w:val="24"/>
+              </w:rPr>
+            </w:pPr>
+            <w:r>
+              <w:rPr>
+                <w:rFonts w:ascii="Calibri" w:hAnsi="Calibri" w:cs="Calibri"/>
+                <w:spacing w:val="-2"/>
+                <w:sz w:val="24"/>
+              </w:rPr>
+              <w:t>TESTE FEITO TENTANDO CHAMAR A FUNÇÃO CRIAR PEDIDO COM O CARRINHO VAZIO, RETORNOU ERRO COMO ESPERADO</w:t>
+            </w:r>
+          </w:p>
+        </w:tc>
+        <w:tc>
+          <w:tcPr>
+            <w:tcW w:w="2119" w:type="dxa"/>
+          </w:tcPr>
+          <w:p>
+            <w:pPr>
+              <w:pStyle w:val="TableParagraph"/>
+              <w:jc w:val="center"/>
+              <w:rPr>
+                <w:rFonts w:ascii="Calibri" w:hAnsi="Calibri" w:cs="Calibri"/>
+                <w:sz w:val="24"/>
+              </w:rPr>
+            </w:pPr>
+            <w:r>
+              <w:rPr>
+                <w:rFonts w:ascii="Calibri" w:hAnsi="Calibri" w:cs="Calibri"/>
+                <w:sz w:val="24"/>
+              </w:rPr>
+              <w:t>ANEXO 02</w:t>
+            </w:r>
+          </w:p>
+        </w:tc>
+        <w:tc>
+          <w:tcPr>
+            <w:tcW w:w="2402" w:type="dxa"/>
+          </w:tcPr>
+          <w:p>
+            <w:pPr>
+              <w:pStyle w:val="TableParagraph"/>
+              <w:ind w:left="126"/>
+              <w:rPr>
+                <w:rFonts w:ascii="Calibri" w:hAnsi="Calibri" w:cs="Calibri"/>
+                <w:spacing w:val="-2"/>
+                <w:sz w:val="24"/>
+              </w:rPr>
+            </w:pPr>
+            <w:r>
+              <w:rPr>
+                <w:rFonts w:ascii="Calibri" w:hAnsi="Calibri" w:cs="Calibri"/>
+                <w:spacing w:val="-2"/>
+                <w:sz w:val="24"/>
+              </w:rPr>
+              <w:t>STATUS E</w:t>
+            </w:r>
+            <w:r>
+              <w:rPr>
+                <w:rFonts w:ascii="Calibri" w:hAnsi="Calibri" w:cs="Calibri"/>
+                <w:spacing w:val="-2"/>
+                <w:sz w:val="24"/>
+              </w:rPr>
+              <w:t>R</w:t>
+            </w:r>
+            <w:r>
+              <w:rPr>
+                <w:rFonts w:ascii="Calibri" w:hAnsi="Calibri" w:cs="Calibri"/>
+                <w:spacing w:val="-2"/>
+                <w:sz w:val="24"/>
+              </w:rPr>
+              <w:t>RO =&gt; NÃO PODE SER FEITO UM PEDIDO COM O CARRINHO VAZIO</w:t>
+            </w:r>
+          </w:p>
+        </w:tc>
+      </w:tr>
+      <w:tr>
+        <w:trPr>
+          <w:trHeight w:val="448"/>
+        </w:trPr>
+        <w:tc>
+          <w:tcPr>
+            <w:tcW w:w="1219" w:type="dxa"/>
+          </w:tcPr>
+          <w:p>
+            <w:pPr>
+              <w:pStyle w:val="TableParagraph"/>
+              <w:rPr>
+                <w:rFonts w:ascii="Calibri" w:hAnsi="Calibri" w:cs="Calibri"/>
+                <w:spacing w:val="-2"/>
+                <w:sz w:val="24"/>
+              </w:rPr>
+            </w:pPr>
+            <w:r>
+              <w:rPr>
+                <w:rFonts w:ascii="Calibri" w:hAnsi="Calibri" w:cs="Calibri"/>
+                <w:spacing w:val="-2"/>
+                <w:sz w:val="24"/>
+              </w:rPr>
+              <w:t>PED-003</w:t>
+            </w:r>
+          </w:p>
+          <w:p>
+            <w:pPr>
+              <w:pStyle w:val="TableParagraph"/>
+              <w:rPr>
+                <w:rFonts w:asciiTheme="minorHAnsi" w:hAnsiTheme="minorHAnsi" w:cstheme="minorHAnsi"/>
+                <w:spacing w:val="-2"/>
+                <w:sz w:val="24"/>
+              </w:rPr>
+            </w:pPr>
+          </w:p>
+        </w:tc>
+        <w:tc>
+          <w:tcPr>
+            <w:tcW w:w="5223" w:type="dxa"/>
+          </w:tcPr>
+          <w:p>
+            <w:pPr>
+              <w:pStyle w:val="TableParagraph"/>
+              <w:rPr>
+                <w:rFonts w:asciiTheme="minorHAnsi" w:hAnsiTheme="minorHAnsi" w:cstheme="minorHAnsi"/>
+                <w:spacing w:val="-2"/>
+                <w:sz w:val="24"/>
+              </w:rPr>
+            </w:pPr>
+            <w:r>
+              <w:rPr>
+                <w:rFonts w:asciiTheme="minorHAnsi" w:hAnsiTheme="minorHAnsi" w:cstheme="minorHAnsi"/>
+                <w:spacing w:val="-2"/>
+                <w:sz w:val="24"/>
+              </w:rPr>
+              <w:t>TESTE FEITO TENTANDO CHAMAR A FUNÇÃO CRIAR PEDIDO COM CARRINHO CONTENDO PRODUTO INVÁLIDO, RETORNOU ERRO COMO ESPERADO</w:t>
+            </w:r>
+          </w:p>
+        </w:tc>
+        <w:tc>
+          <w:tcPr>
+            <w:tcW w:w="2119" w:type="dxa"/>
+          </w:tcPr>
+          <w:p>
+            <w:pPr>
+              <w:pStyle w:val="TableParagraph"/>
+              <w:jc w:val="center"/>
+              <w:rPr>
+                <w:rFonts w:asciiTheme="minorHAnsi" w:hAnsiTheme="minorHAnsi" w:cstheme="minorHAnsi"/>
+                <w:sz w:val="24"/>
+              </w:rPr>
+            </w:pPr>
+            <w:r>
+              <w:rPr>
+                <w:rFonts w:asciiTheme="minorHAnsi" w:hAnsiTheme="minorHAnsi" w:cstheme="minorHAnsi"/>
+                <w:sz w:val="24"/>
+              </w:rPr>
+              <w:t>ANEXO 03</w:t>
+            </w:r>
+          </w:p>
+        </w:tc>
+        <w:tc>
+          <w:tcPr>
+            <w:tcW w:w="2402" w:type="dxa"/>
+          </w:tcPr>
+          <w:p>
+            <w:pPr>
+              <w:pStyle w:val="TableParagraph"/>
+              <w:ind w:left="126"/>
+              <w:rPr>
+                <w:rFonts w:asciiTheme="minorHAnsi" w:hAnsiTheme="minorHAnsi" w:cstheme="minorHAnsi"/>
+                <w:spacing w:val="-2"/>
+                <w:sz w:val="24"/>
+              </w:rPr>
+            </w:pPr>
+            <w:r>
+              <w:rPr>
+                <w:rFonts w:asciiTheme="minorHAnsi" w:hAnsiTheme="minorHAnsi" w:cstheme="minorHAnsi"/>
+                <w:spacing w:val="-2"/>
+                <w:sz w:val="24"/>
+              </w:rPr>
+              <w:t>STATUS ERRO =&gt; NÃO PODE SER FEITO UM PEDIDO COM UM PRODUTO INEXISTENTE</w:t>
+            </w:r>
+          </w:p>
+        </w:tc>
+      </w:tr>
+      <w:tr>
+        <w:trPr>
+          <w:trHeight w:val="448"/>
+        </w:trPr>
+        <w:tc>
+          <w:tcPr>
+            <w:tcW w:w="1219" w:type="dxa"/>
+          </w:tcPr>
+          <w:p>
+            <w:pPr>
+              <w:pStyle w:val="TableParagraph"/>
+              <w:rPr>
+                <w:rFonts w:ascii="Calibri" w:hAnsi="Calibri" w:cs="Calibri"/>
+                <w:spacing w:val="-2"/>
+                <w:sz w:val="24"/>
+              </w:rPr>
+            </w:pPr>
+            <w:r>
+              <w:rPr>
+                <w:rFonts w:ascii="Calibri" w:hAnsi="Calibri" w:cs="Calibri"/>
+                <w:spacing w:val="-2"/>
+                <w:sz w:val="24"/>
+              </w:rPr>
+              <w:t>PED-004</w:t>
+            </w:r>
+          </w:p>
+          <w:p>
+            <w:pPr>
+              <w:pStyle w:val="TableParagraph"/>
+              <w:rPr>
+                <w:rFonts w:asciiTheme="minorHAnsi" w:hAnsiTheme="minorHAnsi"/>
+                <w:spacing w:val="-2"/>
+                <w:sz w:val="24"/>
+                <w:u w:val="single"/>
+              </w:rPr>
+            </w:pPr>
+          </w:p>
+        </w:tc>
+        <w:tc>
+          <w:tcPr>
+            <w:tcW w:w="5223" w:type="dxa"/>
+          </w:tcPr>
+          <w:p>
+            <w:pPr>
+              <w:pStyle w:val="TableParagraph"/>
+              <w:rPr>
+                <w:rFonts w:asciiTheme="minorHAnsi" w:hAnsiTheme="minorHAnsi"/>
+                <w:spacing w:val="-2"/>
+                <w:sz w:val="24"/>
+                <w:lang w:val="pt-BR"/>
+              </w:rPr>
+            </w:pPr>
+            <w:r>
+              <w:rPr>
+                <w:rFonts w:asciiTheme="minorHAnsi" w:hAnsiTheme="minorHAnsi"/>
+                <w:spacing w:val="-2"/>
+                <w:sz w:val="24"/>
+                <w:lang w:val="pt-BR"/>
+              </w:rPr>
+              <w:t>TESTE FEITO CRIANDO UM PEDIDO COM STATUS PENDENTE, LOGO APÓS CHAMANDO A FUNÇÃO ATUALIZAR STATUS PEDIDO DE PENDENTE PARA PROCESSANDO (EU TIVE QUE COMENTAR OS OUTROS ASSERTS DO MODULO 03 PARA NÃO DAR ERRO E CONFLITO NAS CHAMADAS) PODE SER RESOLVIDO TAMBEM CRIANDO UMA FUNÇÃO PARA FAZER O RESET DOS PEDIDOS, CARRINHO, ETC...</w:t>
+            </w:r>
+          </w:p>
+        </w:tc>
+        <w:tc>
+          <w:tcPr>
+            <w:tcW w:w="2119" w:type="dxa"/>
+          </w:tcPr>
+          <w:p>
+            <w:pPr>
+              <w:pStyle w:val="TableParagraph"/>
+              <w:jc w:val="center"/>
+              <w:rPr>
+                <w:rFonts w:asciiTheme="minorHAnsi" w:hAnsiTheme="minorHAnsi"/>
+                <w:sz w:val="24"/>
+              </w:rPr>
+            </w:pPr>
+            <w:r>
+              <w:rPr>
+                <w:rFonts w:asciiTheme="minorHAnsi" w:hAnsiTheme="minorHAnsi"/>
+                <w:sz w:val="24"/>
+              </w:rPr>
+              <w:t>ANEXO 04</w:t>
+            </w:r>
+          </w:p>
+        </w:tc>
+        <w:tc>
+          <w:tcPr>
+            <w:tcW w:w="2402" w:type="dxa"/>
+          </w:tcPr>
+          <w:p>
+            <w:pPr>
+              <w:pStyle w:val="TableParagraph"/>
+              <w:ind w:left="126"/>
+              <w:rPr>
+                <w:rFonts w:asciiTheme="minorHAnsi" w:hAnsiTheme="minorHAnsi"/>
+                <w:spacing w:val="-2"/>
+                <w:sz w:val="24"/>
+              </w:rPr>
+            </w:pPr>
+            <w:r>
+              <w:rPr>
+                <w:rFonts w:asciiTheme="minorHAnsi" w:hAnsiTheme="minorHAnsi"/>
+                <w:spacing w:val="-2"/>
+                <w:sz w:val="24"/>
+              </w:rPr>
+              <w:t>STATUS  SUCESSO =&gt; PEDIDO DE PENDENTE PARA PROCESSANDO</w:t>
+            </w:r>
+          </w:p>
+        </w:tc>
+      </w:tr>
+      <w:tr>
+        <w:trPr>
+          <w:trHeight w:val="293"/>
+        </w:trPr>
+        <w:tc>
+          <w:tcPr>
+            <w:tcW w:w="1219" w:type="dxa"/>
+          </w:tcPr>
+          <w:p>
+            <w:pPr>
+              <w:pStyle w:val="TableParagraph"/>
+              <w:rPr>
+                <w:rFonts w:asciiTheme="minorHAnsi" w:hAnsiTheme="minorHAnsi"/>
+                <w:spacing w:val="-2"/>
+                <w:sz w:val="24"/>
+              </w:rPr>
+            </w:pPr>
+            <w:r>
+              <w:rPr>
+                <w:rFonts w:asciiTheme="minorHAnsi" w:hAnsiTheme="minorHAnsi"/>
+                <w:spacing w:val="-2"/>
+                <w:sz w:val="24"/>
+              </w:rPr>
+              <w:t>PED-005</w:t>
+            </w:r>
+          </w:p>
+        </w:tc>
+        <w:tc>
+          <w:tcPr>
+            <w:tcW w:w="5223" w:type="dxa"/>
+          </w:tcPr>
+          <w:p>
+            <w:pPr>
+              <w:pStyle w:val="TableParagraph"/>
+              <w:rPr>
+                <w:rFonts w:asciiTheme="minorHAnsi" w:hAnsiTheme="minorHAnsi"/>
+                <w:spacing w:val="-2"/>
+                <w:sz w:val="24"/>
+                <w:lang w:val="pt-BR"/>
+              </w:rPr>
+            </w:pPr>
+            <w:r>
+              <w:rPr>
+                <w:rFonts w:asciiTheme="minorHAnsi" w:hAnsiTheme="minorHAnsi"/>
+                <w:spacing w:val="-2"/>
+                <w:sz w:val="24"/>
+                <w:lang w:val="pt-BR"/>
+              </w:rPr>
+              <w:t xml:space="preserve">TESTE FEITO CRIANDO UM PEDIDO, </w:t>
+            </w:r>
+            <w:r>
+              <w:rPr>
+                <w:rFonts w:asciiTheme="minorHAnsi" w:hAnsiTheme="minorHAnsi"/>
+                <w:spacing w:val="-2"/>
+                <w:sz w:val="24"/>
+                <w:lang w:val="pt-BR"/>
+              </w:rPr>
+              <w:t>MUDANDO O STATUS DE PENDENTE PARA ENVIADO, LOGO APÓS EU TENTO MUDAR O STATUS DE ENVIADO PARA PROCESSANDO, ERRO ACONTECEU POIS NÃO SE PODE MUDAR O STATUS DO PRODUTO DEPOIS DE ENTREGUE</w:t>
+            </w:r>
+          </w:p>
+        </w:tc>
+        <w:tc>
+          <w:tcPr>
+            <w:tcW w:w="2119" w:type="dxa"/>
+          </w:tcPr>
+          <w:p>
+            <w:pPr>
+              <w:pStyle w:val="TableParagraph"/>
+              <w:jc w:val="center"/>
+              <w:rPr>
+                <w:rFonts w:asciiTheme="minorHAnsi" w:hAnsiTheme="minorHAnsi"/>
+                <w:sz w:val="24"/>
+              </w:rPr>
+            </w:pPr>
+            <w:r>
+              <w:rPr>
+                <w:rFonts w:asciiTheme="minorHAnsi" w:hAnsiTheme="minorHAnsi"/>
+                <w:sz w:val="24"/>
+              </w:rPr>
+              <w:t>ANEXO 05</w:t>
+            </w:r>
+          </w:p>
+        </w:tc>
+        <w:tc>
+          <w:tcPr>
+            <w:tcW w:w="2402" w:type="dxa"/>
+          </w:tcPr>
+          <w:p>
+            <w:pPr>
+              <w:pStyle w:val="TableParagraph"/>
+              <w:ind w:left="126"/>
+              <w:rPr>
+                <w:rFonts w:asciiTheme="minorHAnsi" w:hAnsiTheme="minorHAnsi"/>
+                <w:spacing w:val="-2"/>
+                <w:sz w:val="24"/>
+                <w:u w:val="single"/>
+              </w:rPr>
+            </w:pPr>
+            <w:r>
+              <w:rPr>
+                <w:rFonts w:asciiTheme="minorHAnsi" w:hAnsiTheme="minorHAnsi"/>
+                <w:spacing w:val="-2"/>
+                <w:sz w:val="24"/>
+              </w:rPr>
+              <w:t>STATUS ERRO =&gt; PEDIDO ENTREGUE NÃO PODE TER STATUS MODIFICADO.</w:t>
+            </w:r>
+          </w:p>
+        </w:tc>
+      </w:tr>
+    </w:tbl>
     <w:p>
       <w:pPr>
         <w:pStyle w:val="Corpodetexto"/>
@@ -3964,7 +4724,6 @@
           <w:sz w:val="52"/>
           <w:szCs w:val="52"/>
         </w:rPr>
-        <w:lastRenderedPageBreak/>
         <w:drawing>
           <wp:inline distT="0" distB="0" distL="0" distR="0" wp14:anchorId="204DE7DA" wp14:editId="1E444D9A">
             <wp:extent cx="6837680" cy="1582420"/>
@@ -4017,6 +4776,7 @@
           <w:noProof/>
           <w:spacing w:val="-4"/>
         </w:rPr>
+        <w:lastRenderedPageBreak/>
         <w:drawing>
           <wp:inline distT="0" distB="0" distL="0" distR="0" wp14:anchorId="041BDE90" wp14:editId="4CC2D43C">
             <wp:extent cx="6837680" cy="782955"/>
@@ -4354,7 +5114,6 @@
           <w:noProof/>
           <w:spacing w:val="-4"/>
         </w:rPr>
-        <w:lastRenderedPageBreak/>
         <w:drawing>
           <wp:inline distT="0" distB="0" distL="0" distR="0" wp14:anchorId="526B4975" wp14:editId="2789EC60">
             <wp:extent cx="6837680" cy="1931670"/>
@@ -4407,6 +5166,7 @@
           <w:noProof/>
           <w:spacing w:val="-4"/>
         </w:rPr>
+        <w:lastRenderedPageBreak/>
         <w:drawing>
           <wp:inline distT="0" distB="0" distL="0" distR="0" wp14:anchorId="29D3F428" wp14:editId="24CFAFF7">
             <wp:extent cx="6837680" cy="1548130"/>
@@ -4778,7 +5538,6 @@
           <w:sz w:val="28"/>
           <w:szCs w:val="28"/>
         </w:rPr>
-        <w:lastRenderedPageBreak/>
         <w:t xml:space="preserve">Anexo </w:t>
       </w:r>
       <w:r>
@@ -4931,6 +5690,7 @@
           <w:noProof/>
           <w:spacing w:val="-4"/>
         </w:rPr>
+        <w:lastRenderedPageBreak/>
         <w:drawing>
           <wp:inline distT="0" distB="0" distL="0" distR="0" wp14:anchorId="48719210" wp14:editId="78E25134">
             <wp:extent cx="6837680" cy="2030730"/>
@@ -5189,7 +5949,6 @@
           <w:noProof/>
           <w:spacing w:val="-4"/>
         </w:rPr>
-        <w:lastRenderedPageBreak/>
         <w:drawing>
           <wp:inline distT="0" distB="0" distL="0" distR="0" wp14:anchorId="69D45EA5" wp14:editId="21A3AE5A">
             <wp:extent cx="6837680" cy="1981200"/>
@@ -5342,6 +6101,7 @@
           <w:sz w:val="28"/>
           <w:szCs w:val="28"/>
         </w:rPr>
+        <w:lastRenderedPageBreak/>
         <w:drawing>
           <wp:inline distT="0" distB="0" distL="0" distR="0" wp14:anchorId="17C2A78E" wp14:editId="6C854549">
             <wp:extent cx="6837680" cy="2525395"/>
@@ -5788,6 +6548,7 @@
       </w:pPr>
       <w:r>
         <w:rPr>
+          <w:noProof/>
           <w:spacing w:val="-4"/>
         </w:rPr>
         <w:drawing>
@@ -5838,6 +6599,7 @@
       </w:pPr>
       <w:r>
         <w:rPr>
+          <w:noProof/>
           <w:spacing w:val="-4"/>
         </w:rPr>
         <w:lastRenderedPageBreak/>
@@ -5916,6 +6678,42 @@
           <w:sz w:val="28"/>
           <w:szCs w:val="28"/>
         </w:rPr>
+        <w:t>09 = Teste</w:t>
+      </w:r>
+      <w:r>
+        <w:rPr>
+          <w:rFonts w:ascii="Calibri" w:hAnsi="Calibri" w:cs="Calibri"/>
+          <w:b/>
+          <w:bCs/>
+          <w:color w:val="4BACC6" w:themeColor="accent5"/>
+          <w:spacing w:val="-4"/>
+          <w:sz w:val="28"/>
+          <w:szCs w:val="28"/>
+        </w:rPr>
+        <w:t xml:space="preserve"> ID PROD</w:t>
+      </w:r>
+      <w:r>
+        <w:rPr>
+          <w:rFonts w:ascii="Calibri" w:hAnsi="Calibri" w:cs="Calibri"/>
+          <w:b/>
+          <w:bCs/>
+          <w:color w:val="4BACC6" w:themeColor="accent5"/>
+          <w:spacing w:val="-4"/>
+          <w:sz w:val="28"/>
+          <w:szCs w:val="28"/>
+        </w:rPr>
+        <w:t>-</w:t>
+      </w:r>
+      <w:r>
+        <w:rPr>
+          <w:rFonts w:ascii="Calibri" w:hAnsi="Calibri" w:cs="Calibri"/>
+          <w:b/>
+          <w:bCs/>
+          <w:color w:val="4BACC6" w:themeColor="accent5"/>
+          <w:spacing w:val="-4"/>
+          <w:sz w:val="28"/>
+          <w:szCs w:val="28"/>
+        </w:rPr>
         <w:t>0</w:t>
       </w:r>
       <w:r>
@@ -5928,79 +6726,7 @@
           <w:sz w:val="28"/>
           <w:szCs w:val="28"/>
         </w:rPr>
-        <w:t>9</w:t>
-      </w:r>
-      <w:r>
-        <w:rPr>
-          <w:rFonts w:ascii="Calibri" w:hAnsi="Calibri" w:cs="Calibri"/>
-          <w:b/>
-          <w:bCs/>
-          <w:color w:val="4BACC6" w:themeColor="accent5"/>
-          <w:spacing w:val="-4"/>
-          <w:sz w:val="28"/>
-          <w:szCs w:val="28"/>
-        </w:rPr>
-        <w:t xml:space="preserve"> = Teste</w:t>
-      </w:r>
-      <w:r>
-        <w:rPr>
-          <w:rFonts w:ascii="Calibri" w:hAnsi="Calibri" w:cs="Calibri"/>
-          <w:b/>
-          <w:bCs/>
-          <w:color w:val="4BACC6" w:themeColor="accent5"/>
-          <w:spacing w:val="-4"/>
-          <w:sz w:val="28"/>
-          <w:szCs w:val="28"/>
-        </w:rPr>
-        <w:t xml:space="preserve"> ID PROD</w:t>
-      </w:r>
-      <w:r>
-        <w:rPr>
-          <w:rFonts w:ascii="Calibri" w:hAnsi="Calibri" w:cs="Calibri"/>
-          <w:b/>
-          <w:bCs/>
-          <w:color w:val="4BACC6" w:themeColor="accent5"/>
-          <w:spacing w:val="-4"/>
-          <w:sz w:val="28"/>
-          <w:szCs w:val="28"/>
-        </w:rPr>
-        <w:t>-</w:t>
-      </w:r>
-      <w:r>
-        <w:rPr>
-          <w:rFonts w:ascii="Calibri" w:hAnsi="Calibri" w:cs="Calibri"/>
-          <w:b/>
-          <w:bCs/>
-          <w:color w:val="4BACC6" w:themeColor="accent5"/>
-          <w:spacing w:val="-4"/>
-          <w:sz w:val="28"/>
-          <w:szCs w:val="28"/>
-        </w:rPr>
-        <w:t>0</w:t>
-      </w:r>
-      <w:r>
-        <w:rPr>
-          <w:rFonts w:ascii="Calibri" w:hAnsi="Calibri" w:cs="Calibri"/>
-          <w:b/>
-          <w:bCs/>
-          <w:color w:val="4BACC6" w:themeColor="accent5"/>
-          <w:spacing w:val="-4"/>
-          <w:sz w:val="28"/>
-          <w:szCs w:val="28"/>
-        </w:rPr>
-        <w:t>0</w:t>
-      </w:r>
-      <w:r>
-        <w:rPr>
-          <w:rFonts w:ascii="Calibri" w:hAnsi="Calibri" w:cs="Calibri"/>
-          <w:b/>
-          <w:bCs/>
-          <w:color w:val="4BACC6" w:themeColor="accent5"/>
-          <w:spacing w:val="-4"/>
-          <w:sz w:val="28"/>
-          <w:szCs w:val="28"/>
-        </w:rPr>
-        <w:t>9</w:t>
+        <w:t>09</w:t>
       </w:r>
     </w:p>
     <w:p>
@@ -6025,6 +6751,7 @@
           <w:rFonts w:ascii="Calibri" w:hAnsi="Calibri" w:cs="Calibri"/>
           <w:b/>
           <w:bCs/>
+          <w:noProof/>
           <w:color w:val="4BACC6" w:themeColor="accent5"/>
           <w:spacing w:val="-4"/>
           <w:sz w:val="28"/>
@@ -6075,6 +6802,9 @@
         <w:ind w:left="34"/>
       </w:pPr>
       <w:r>
+        <w:rPr>
+          <w:noProof/>
+        </w:rPr>
         <w:drawing>
           <wp:inline distT="0" distB="0" distL="0" distR="0" wp14:anchorId="0E75C3E6" wp14:editId="1EBD4D18">
             <wp:extent cx="6837680" cy="1539875"/>
@@ -6316,29 +7046,7 @@
           <w:sz w:val="52"/>
           <w:szCs w:val="52"/>
         </w:rPr>
-        <w:t xml:space="preserve">Módulo </w:t>
-      </w:r>
-      <w:r>
-        <w:rPr>
-          <w:rFonts w:asciiTheme="majorHAnsi" w:hAnsiTheme="majorHAnsi" w:cs="Calibri"/>
-          <w:b/>
-          <w:bCs/>
-          <w:spacing w:val="-4"/>
-          <w:sz w:val="52"/>
-          <w:szCs w:val="52"/>
-        </w:rPr>
-        <w:t>2</w:t>
-      </w:r>
-      <w:r>
-        <w:rPr>
-          <w:rFonts w:asciiTheme="majorHAnsi" w:hAnsiTheme="majorHAnsi" w:cs="Calibri"/>
-          <w:b/>
-          <w:bCs/>
-          <w:spacing w:val="-4"/>
-          <w:sz w:val="52"/>
-          <w:szCs w:val="52"/>
-        </w:rPr>
-        <w:t>: Produtos e Catálogo</w:t>
+        <w:t>Módulo 2: Produtos e Catálogo</w:t>
       </w:r>
     </w:p>
     <w:p>
@@ -6420,6 +7128,9 @@
         <w:ind w:left="34"/>
       </w:pPr>
       <w:r>
+        <w:rPr>
+          <w:noProof/>
+        </w:rPr>
         <w:drawing>
           <wp:inline distT="0" distB="0" distL="0" distR="0" wp14:anchorId="2E9ED4E9" wp14:editId="4A03FD0B">
             <wp:extent cx="6837680" cy="1963420"/>
@@ -6478,6 +7189,7 @@
           <w:rFonts w:ascii="Calibri" w:hAnsi="Calibri" w:cs="Calibri"/>
           <w:b/>
           <w:bCs/>
+          <w:noProof/>
           <w:color w:val="4BACC6" w:themeColor="accent5"/>
           <w:spacing w:val="-4"/>
           <w:sz w:val="28"/>
@@ -6541,6 +7253,7 @@
           <w:rFonts w:ascii="Calibri" w:hAnsi="Calibri" w:cs="Calibri"/>
           <w:b/>
           <w:bCs/>
+          <w:noProof/>
           <w:color w:val="4BACC6" w:themeColor="accent5"/>
           <w:spacing w:val="-4"/>
           <w:sz w:val="28"/>
@@ -6640,31 +7353,7 @@
           <w:sz w:val="28"/>
           <w:szCs w:val="28"/>
         </w:rPr>
-        <w:t>0</w:t>
-      </w:r>
-      <w:r>
-        <w:rPr>
-          <w:rFonts w:ascii="Calibri" w:hAnsi="Calibri" w:cs="Calibri"/>
-          <w:b/>
-          <w:bCs/>
-          <w:color w:val="4BACC6" w:themeColor="accent5"/>
-          <w:spacing w:val="-4"/>
-          <w:sz w:val="28"/>
-          <w:szCs w:val="28"/>
-        </w:rPr>
-        <w:t>2</w:t>
-      </w:r>
-      <w:r>
-        <w:rPr>
-          <w:rFonts w:ascii="Calibri" w:hAnsi="Calibri" w:cs="Calibri"/>
-          <w:b/>
-          <w:bCs/>
-          <w:color w:val="4BACC6" w:themeColor="accent5"/>
-          <w:spacing w:val="-4"/>
-          <w:sz w:val="28"/>
-          <w:szCs w:val="28"/>
-        </w:rPr>
-        <w:t xml:space="preserve"> = </w:t>
+        <w:t xml:space="preserve">02 = </w:t>
       </w:r>
       <w:r>
         <w:rPr>
@@ -6688,28 +7377,19 @@
           <w:sz w:val="28"/>
           <w:szCs w:val="28"/>
         </w:rPr>
-        <w:t>CARR-00</w:t>
-      </w:r>
-      <w:r>
-        <w:rPr>
-          <w:rFonts w:ascii="Calibri" w:hAnsi="Calibri" w:cs="Calibri"/>
-          <w:b/>
-          <w:bCs/>
-          <w:color w:val="4BACC6" w:themeColor="accent5"/>
-          <w:spacing w:val="-4"/>
-          <w:sz w:val="28"/>
-          <w:szCs w:val="28"/>
-        </w:rPr>
-        <w:t>2</w:t>
-      </w:r>
-    </w:p>
-    <w:p>
-      <w:pPr>
-        <w:pStyle w:val="Corpodetexto"/>
-        <w:spacing w:before="253"/>
-        <w:ind w:left="34"/>
-      </w:pPr>
-      <w:r>
+        <w:t>CARR-002</w:t>
+      </w:r>
+    </w:p>
+    <w:p>
+      <w:pPr>
+        <w:pStyle w:val="Corpodetexto"/>
+        <w:spacing w:before="253"/>
+        <w:ind w:left="34"/>
+      </w:pPr>
+      <w:r>
+        <w:rPr>
+          <w:noProof/>
+        </w:rPr>
         <w:drawing>
           <wp:inline distT="0" distB="0" distL="0" distR="0" wp14:anchorId="48BA8552" wp14:editId="4F3E4FA6">
             <wp:extent cx="6837680" cy="5591175"/>
@@ -6754,6 +7434,9 @@
         <w:ind w:left="34"/>
       </w:pPr>
       <w:r>
+        <w:rPr>
+          <w:noProof/>
+        </w:rPr>
         <w:drawing>
           <wp:inline distT="0" distB="0" distL="0" distR="0" wp14:anchorId="6647A5D5" wp14:editId="5A840FB5">
             <wp:extent cx="6837680" cy="928370"/>
@@ -6829,31 +7512,7 @@
           <w:sz w:val="28"/>
           <w:szCs w:val="28"/>
         </w:rPr>
-        <w:t>0</w:t>
-      </w:r>
-      <w:r>
-        <w:rPr>
-          <w:rFonts w:ascii="Calibri" w:hAnsi="Calibri" w:cs="Calibri"/>
-          <w:b/>
-          <w:bCs/>
-          <w:color w:val="4BACC6" w:themeColor="accent5"/>
-          <w:spacing w:val="-4"/>
-          <w:sz w:val="28"/>
-          <w:szCs w:val="28"/>
-        </w:rPr>
-        <w:t>3</w:t>
-      </w:r>
-      <w:r>
-        <w:rPr>
-          <w:rFonts w:ascii="Calibri" w:hAnsi="Calibri" w:cs="Calibri"/>
-          <w:b/>
-          <w:bCs/>
-          <w:color w:val="4BACC6" w:themeColor="accent5"/>
-          <w:spacing w:val="-4"/>
-          <w:sz w:val="28"/>
-          <w:szCs w:val="28"/>
-        </w:rPr>
-        <w:t xml:space="preserve"> = </w:t>
+        <w:t xml:space="preserve">03 = </w:t>
       </w:r>
       <w:r>
         <w:rPr>
@@ -6877,19 +7536,7 @@
           <w:sz w:val="28"/>
           <w:szCs w:val="28"/>
         </w:rPr>
-        <w:t>CARR-00</w:t>
-      </w:r>
-      <w:r>
-        <w:rPr>
-          <w:rFonts w:ascii="Calibri" w:hAnsi="Calibri" w:cs="Calibri"/>
-          <w:b/>
-          <w:bCs/>
-          <w:color w:val="4BACC6" w:themeColor="accent5"/>
-          <w:spacing w:val="-4"/>
-          <w:sz w:val="28"/>
-          <w:szCs w:val="28"/>
-        </w:rPr>
-        <w:t>3</w:t>
+        <w:t>CARR-003</w:t>
       </w:r>
     </w:p>
     <w:p>
@@ -6914,6 +7561,7 @@
           <w:rFonts w:ascii="Calibri" w:hAnsi="Calibri" w:cs="Calibri"/>
           <w:b/>
           <w:bCs/>
+          <w:noProof/>
           <w:color w:val="4BACC6" w:themeColor="accent5"/>
           <w:spacing w:val="-4"/>
           <w:sz w:val="28"/>
@@ -6980,6 +7628,7 @@
           <w:rFonts w:ascii="Calibri" w:hAnsi="Calibri" w:cs="Calibri"/>
           <w:b/>
           <w:bCs/>
+          <w:noProof/>
           <w:color w:val="4BACC6" w:themeColor="accent5"/>
           <w:spacing w:val="-4"/>
           <w:sz w:val="28"/>
@@ -7061,31 +7710,7 @@
           <w:sz w:val="28"/>
           <w:szCs w:val="28"/>
         </w:rPr>
-        <w:t>0</w:t>
-      </w:r>
-      <w:r>
-        <w:rPr>
-          <w:rFonts w:ascii="Calibri" w:hAnsi="Calibri" w:cs="Calibri"/>
-          <w:b/>
-          <w:bCs/>
-          <w:color w:val="4BACC6" w:themeColor="accent5"/>
-          <w:spacing w:val="-4"/>
-          <w:sz w:val="28"/>
-          <w:szCs w:val="28"/>
-        </w:rPr>
-        <w:t>4</w:t>
-      </w:r>
-      <w:r>
-        <w:rPr>
-          <w:rFonts w:ascii="Calibri" w:hAnsi="Calibri" w:cs="Calibri"/>
-          <w:b/>
-          <w:bCs/>
-          <w:color w:val="4BACC6" w:themeColor="accent5"/>
-          <w:spacing w:val="-4"/>
-          <w:sz w:val="28"/>
-          <w:szCs w:val="28"/>
-        </w:rPr>
-        <w:t xml:space="preserve"> = </w:t>
+        <w:t xml:space="preserve">04 = </w:t>
       </w:r>
       <w:r>
         <w:rPr>
@@ -7109,19 +7734,7 @@
           <w:sz w:val="28"/>
           <w:szCs w:val="28"/>
         </w:rPr>
-        <w:t>CARR-00</w:t>
-      </w:r>
-      <w:r>
-        <w:rPr>
-          <w:rFonts w:ascii="Calibri" w:hAnsi="Calibri" w:cs="Calibri"/>
-          <w:b/>
-          <w:bCs/>
-          <w:color w:val="4BACC6" w:themeColor="accent5"/>
-          <w:spacing w:val="-4"/>
-          <w:sz w:val="28"/>
-          <w:szCs w:val="28"/>
-        </w:rPr>
-        <w:t>4</w:t>
+        <w:t>CARR-004</w:t>
       </w:r>
     </w:p>
     <w:p>
@@ -7146,6 +7759,7 @@
           <w:rFonts w:ascii="Calibri" w:hAnsi="Calibri" w:cs="Calibri"/>
           <w:b/>
           <w:bCs/>
+          <w:noProof/>
           <w:color w:val="4BACC6" w:themeColor="accent5"/>
           <w:spacing w:val="-4"/>
           <w:sz w:val="28"/>
@@ -7211,6 +7825,7 @@
           <w:rFonts w:ascii="Calibri" w:hAnsi="Calibri" w:cs="Calibri"/>
           <w:b/>
           <w:bCs/>
+          <w:noProof/>
           <w:color w:val="4BACC6" w:themeColor="accent5"/>
           <w:spacing w:val="-4"/>
           <w:sz w:val="28"/>
@@ -7293,31 +7908,7 @@
           <w:sz w:val="28"/>
           <w:szCs w:val="28"/>
         </w:rPr>
-        <w:t>0</w:t>
-      </w:r>
-      <w:r>
-        <w:rPr>
-          <w:rFonts w:ascii="Calibri" w:hAnsi="Calibri" w:cs="Calibri"/>
-          <w:b/>
-          <w:bCs/>
-          <w:color w:val="4BACC6" w:themeColor="accent5"/>
-          <w:spacing w:val="-4"/>
-          <w:sz w:val="28"/>
-          <w:szCs w:val="28"/>
-        </w:rPr>
-        <w:t>5</w:t>
-      </w:r>
-      <w:r>
-        <w:rPr>
-          <w:rFonts w:ascii="Calibri" w:hAnsi="Calibri" w:cs="Calibri"/>
-          <w:b/>
-          <w:bCs/>
-          <w:color w:val="4BACC6" w:themeColor="accent5"/>
-          <w:spacing w:val="-4"/>
-          <w:sz w:val="28"/>
-          <w:szCs w:val="28"/>
-        </w:rPr>
-        <w:t xml:space="preserve"> = </w:t>
+        <w:t xml:space="preserve">05 = </w:t>
       </w:r>
       <w:r>
         <w:rPr>
@@ -7341,19 +7932,7 @@
           <w:sz w:val="28"/>
           <w:szCs w:val="28"/>
         </w:rPr>
-        <w:t>CARR-00</w:t>
-      </w:r>
-      <w:r>
-        <w:rPr>
-          <w:rFonts w:ascii="Calibri" w:hAnsi="Calibri" w:cs="Calibri"/>
-          <w:b/>
-          <w:bCs/>
-          <w:color w:val="4BACC6" w:themeColor="accent5"/>
-          <w:spacing w:val="-4"/>
-          <w:sz w:val="28"/>
-          <w:szCs w:val="28"/>
-        </w:rPr>
-        <w:t>5</w:t>
+        <w:t>CARR-005</w:t>
       </w:r>
     </w:p>
     <w:p>
@@ -7378,6 +7957,7 @@
           <w:rFonts w:ascii="Calibri" w:hAnsi="Calibri" w:cs="Calibri"/>
           <w:b/>
           <w:bCs/>
+          <w:noProof/>
           <w:color w:val="4BACC6" w:themeColor="accent5"/>
           <w:spacing w:val="-4"/>
           <w:sz w:val="28"/>
@@ -7428,6 +8008,9 @@
         <w:ind w:left="34"/>
       </w:pPr>
       <w:r>
+        <w:rPr>
+          <w:noProof/>
+        </w:rPr>
         <w:drawing>
           <wp:inline distT="0" distB="0" distL="0" distR="0" wp14:anchorId="425934DE" wp14:editId="2A88B410">
             <wp:extent cx="6837680" cy="1054100"/>
@@ -7709,31 +8292,7 @@
           <w:sz w:val="28"/>
           <w:szCs w:val="28"/>
         </w:rPr>
-        <w:t>0</w:t>
-      </w:r>
-      <w:r>
-        <w:rPr>
-          <w:rFonts w:ascii="Calibri" w:hAnsi="Calibri" w:cs="Calibri"/>
-          <w:b/>
-          <w:bCs/>
-          <w:color w:val="4BACC6" w:themeColor="accent5"/>
-          <w:spacing w:val="-4"/>
-          <w:sz w:val="28"/>
-          <w:szCs w:val="28"/>
-        </w:rPr>
-        <w:t>6</w:t>
-      </w:r>
-      <w:r>
-        <w:rPr>
-          <w:rFonts w:ascii="Calibri" w:hAnsi="Calibri" w:cs="Calibri"/>
-          <w:b/>
-          <w:bCs/>
-          <w:color w:val="4BACC6" w:themeColor="accent5"/>
-          <w:spacing w:val="-4"/>
-          <w:sz w:val="28"/>
-          <w:szCs w:val="28"/>
-        </w:rPr>
-        <w:t xml:space="preserve"> = </w:t>
+        <w:t xml:space="preserve">06 = </w:t>
       </w:r>
       <w:r>
         <w:rPr>
@@ -7757,19 +8316,7 @@
           <w:sz w:val="28"/>
           <w:szCs w:val="28"/>
         </w:rPr>
-        <w:t>CARR-00</w:t>
-      </w:r>
-      <w:r>
-        <w:rPr>
-          <w:rFonts w:ascii="Calibri" w:hAnsi="Calibri" w:cs="Calibri"/>
-          <w:b/>
-          <w:bCs/>
-          <w:color w:val="4BACC6" w:themeColor="accent5"/>
-          <w:spacing w:val="-4"/>
-          <w:sz w:val="28"/>
-          <w:szCs w:val="28"/>
-        </w:rPr>
-        <w:t>6</w:t>
+        <w:t>CARR-006</w:t>
       </w:r>
     </w:p>
     <w:p>
@@ -7794,6 +8341,7 @@
           <w:rFonts w:ascii="Calibri" w:hAnsi="Calibri" w:cs="Calibri"/>
           <w:b/>
           <w:bCs/>
+          <w:noProof/>
           <w:color w:val="4BACC6" w:themeColor="accent5"/>
           <w:spacing w:val="-4"/>
           <w:sz w:val="28"/>
@@ -7844,6 +8392,9 @@
         <w:ind w:left="34"/>
       </w:pPr>
       <w:r>
+        <w:rPr>
+          <w:noProof/>
+        </w:rPr>
         <w:drawing>
           <wp:inline distT="0" distB="0" distL="0" distR="0" wp14:anchorId="0BD24B81" wp14:editId="31A64738">
             <wp:extent cx="6837680" cy="1170305"/>
@@ -7881,8 +8432,1830 @@
         </w:drawing>
       </w:r>
     </w:p>
+    <w:p>
+      <w:pPr>
+        <w:pStyle w:val="Corpodetexto"/>
+        <w:spacing w:before="253"/>
+        <w:ind w:left="34"/>
+      </w:pPr>
+    </w:p>
+    <w:p>
+      <w:pPr>
+        <w:pStyle w:val="Corpodetexto"/>
+        <w:spacing w:before="253"/>
+        <w:jc w:val="center"/>
+        <w:rPr>
+          <w:rFonts w:asciiTheme="majorHAnsi" w:hAnsiTheme="majorHAnsi" w:cs="Calibri"/>
+          <w:b/>
+          <w:bCs/>
+          <w:sz w:val="52"/>
+          <w:szCs w:val="52"/>
+        </w:rPr>
+      </w:pPr>
+    </w:p>
+    <w:p>
+      <w:pPr>
+        <w:pStyle w:val="Corpodetexto"/>
+        <w:spacing w:before="253"/>
+        <w:jc w:val="center"/>
+        <w:rPr>
+          <w:rFonts w:asciiTheme="majorHAnsi" w:hAnsiTheme="majorHAnsi" w:cs="Calibri"/>
+          <w:b/>
+          <w:bCs/>
+          <w:sz w:val="52"/>
+          <w:szCs w:val="52"/>
+        </w:rPr>
+      </w:pPr>
+    </w:p>
+    <w:p>
+      <w:pPr>
+        <w:pStyle w:val="Corpodetexto"/>
+        <w:spacing w:before="253"/>
+        <w:jc w:val="center"/>
+        <w:rPr>
+          <w:rFonts w:asciiTheme="majorHAnsi" w:hAnsiTheme="majorHAnsi" w:cs="Calibri"/>
+          <w:b/>
+          <w:bCs/>
+          <w:sz w:val="52"/>
+          <w:szCs w:val="52"/>
+        </w:rPr>
+      </w:pPr>
+    </w:p>
+    <w:p>
+      <w:pPr>
+        <w:pStyle w:val="Corpodetexto"/>
+        <w:spacing w:before="253"/>
+        <w:jc w:val="center"/>
+        <w:rPr>
+          <w:rFonts w:asciiTheme="majorHAnsi" w:hAnsiTheme="majorHAnsi" w:cs="Calibri"/>
+          <w:b/>
+          <w:bCs/>
+          <w:sz w:val="52"/>
+          <w:szCs w:val="52"/>
+        </w:rPr>
+      </w:pPr>
+    </w:p>
+    <w:p>
+      <w:pPr>
+        <w:pStyle w:val="Corpodetexto"/>
+        <w:spacing w:before="253"/>
+        <w:jc w:val="center"/>
+        <w:rPr>
+          <w:rFonts w:asciiTheme="majorHAnsi" w:hAnsiTheme="majorHAnsi" w:cs="Calibri"/>
+          <w:b/>
+          <w:bCs/>
+          <w:sz w:val="52"/>
+          <w:szCs w:val="52"/>
+        </w:rPr>
+      </w:pPr>
+    </w:p>
+    <w:p>
+      <w:pPr>
+        <w:pStyle w:val="Corpodetexto"/>
+        <w:spacing w:before="253"/>
+        <w:jc w:val="center"/>
+        <w:rPr>
+          <w:rFonts w:asciiTheme="majorHAnsi" w:hAnsiTheme="majorHAnsi" w:cs="Calibri"/>
+          <w:b/>
+          <w:bCs/>
+          <w:spacing w:val="-4"/>
+          <w:sz w:val="52"/>
+          <w:szCs w:val="52"/>
+        </w:rPr>
+      </w:pPr>
+      <w:r>
+        <w:rPr>
+          <w:rFonts w:asciiTheme="majorHAnsi" w:hAnsiTheme="majorHAnsi" w:cs="Calibri"/>
+          <w:b/>
+          <w:bCs/>
+          <w:sz w:val="52"/>
+          <w:szCs w:val="52"/>
+        </w:rPr>
+        <w:lastRenderedPageBreak/>
+        <w:t>Anexos:</w:t>
+      </w:r>
+      <w:r>
+        <w:rPr>
+          <w:rFonts w:asciiTheme="majorHAnsi" w:hAnsiTheme="majorHAnsi" w:cs="Calibri"/>
+          <w:b/>
+          <w:bCs/>
+          <w:spacing w:val="-24"/>
+          <w:sz w:val="52"/>
+          <w:szCs w:val="52"/>
+        </w:rPr>
+        <w:t xml:space="preserve"> </w:t>
+      </w:r>
+      <w:r>
+        <w:rPr>
+          <w:rFonts w:asciiTheme="majorHAnsi" w:hAnsiTheme="majorHAnsi" w:cs="Calibri"/>
+          <w:b/>
+          <w:bCs/>
+          <w:sz w:val="52"/>
+          <w:szCs w:val="52"/>
+        </w:rPr>
+        <w:t>prints,</w:t>
+      </w:r>
+      <w:r>
+        <w:rPr>
+          <w:rFonts w:asciiTheme="majorHAnsi" w:hAnsiTheme="majorHAnsi" w:cs="Calibri"/>
+          <w:b/>
+          <w:bCs/>
+          <w:spacing w:val="-23"/>
+          <w:sz w:val="52"/>
+          <w:szCs w:val="52"/>
+        </w:rPr>
+        <w:t xml:space="preserve"> </w:t>
+      </w:r>
+      <w:r>
+        <w:rPr>
+          <w:rFonts w:asciiTheme="majorHAnsi" w:hAnsiTheme="majorHAnsi" w:cs="Calibri"/>
+          <w:b/>
+          <w:bCs/>
+          <w:sz w:val="52"/>
+          <w:szCs w:val="52"/>
+        </w:rPr>
+        <w:t>logs,</w:t>
+      </w:r>
+      <w:r>
+        <w:rPr>
+          <w:rFonts w:asciiTheme="majorHAnsi" w:hAnsiTheme="majorHAnsi" w:cs="Calibri"/>
+          <w:b/>
+          <w:bCs/>
+          <w:spacing w:val="-24"/>
+          <w:sz w:val="52"/>
+          <w:szCs w:val="52"/>
+        </w:rPr>
+        <w:t xml:space="preserve"> </w:t>
+      </w:r>
+      <w:r>
+        <w:rPr>
+          <w:rFonts w:asciiTheme="majorHAnsi" w:hAnsiTheme="majorHAnsi" w:cs="Calibri"/>
+          <w:b/>
+          <w:bCs/>
+          <w:sz w:val="52"/>
+          <w:szCs w:val="52"/>
+        </w:rPr>
+        <w:t>scripts</w:t>
+      </w:r>
+      <w:r>
+        <w:rPr>
+          <w:rFonts w:asciiTheme="majorHAnsi" w:hAnsiTheme="majorHAnsi" w:cs="Calibri"/>
+          <w:b/>
+          <w:bCs/>
+          <w:spacing w:val="-23"/>
+          <w:sz w:val="52"/>
+          <w:szCs w:val="52"/>
+        </w:rPr>
+        <w:t xml:space="preserve"> </w:t>
+      </w:r>
+      <w:r>
+        <w:rPr>
+          <w:rFonts w:asciiTheme="majorHAnsi" w:hAnsiTheme="majorHAnsi" w:cs="Calibri"/>
+          <w:b/>
+          <w:bCs/>
+          <w:sz w:val="52"/>
+          <w:szCs w:val="52"/>
+        </w:rPr>
+        <w:t>de</w:t>
+      </w:r>
+      <w:r>
+        <w:rPr>
+          <w:rFonts w:asciiTheme="majorHAnsi" w:hAnsiTheme="majorHAnsi" w:cs="Calibri"/>
+          <w:b/>
+          <w:bCs/>
+          <w:spacing w:val="-23"/>
+          <w:sz w:val="52"/>
+          <w:szCs w:val="52"/>
+        </w:rPr>
+        <w:t xml:space="preserve"> </w:t>
+      </w:r>
+      <w:r>
+        <w:rPr>
+          <w:rFonts w:asciiTheme="majorHAnsi" w:hAnsiTheme="majorHAnsi" w:cs="Calibri"/>
+          <w:b/>
+          <w:bCs/>
+          <w:spacing w:val="-4"/>
+          <w:sz w:val="52"/>
+          <w:szCs w:val="52"/>
+        </w:rPr>
+        <w:t>teste</w:t>
+      </w:r>
+    </w:p>
+    <w:p>
+      <w:pPr>
+        <w:pStyle w:val="Corpodetexto"/>
+        <w:spacing w:before="253"/>
+        <w:jc w:val="center"/>
+        <w:rPr>
+          <w:rFonts w:asciiTheme="majorHAnsi" w:hAnsiTheme="majorHAnsi" w:cs="Calibri"/>
+          <w:b/>
+          <w:bCs/>
+          <w:spacing w:val="-4"/>
+          <w:sz w:val="52"/>
+          <w:szCs w:val="52"/>
+        </w:rPr>
+      </w:pPr>
+      <w:r>
+        <w:rPr>
+          <w:rFonts w:asciiTheme="majorHAnsi" w:hAnsiTheme="majorHAnsi" w:cs="Calibri"/>
+          <w:b/>
+          <w:bCs/>
+          <w:spacing w:val="-4"/>
+          <w:sz w:val="52"/>
+          <w:szCs w:val="52"/>
+        </w:rPr>
+        <w:t xml:space="preserve">Módulo </w:t>
+      </w:r>
+      <w:r>
+        <w:rPr>
+          <w:rFonts w:asciiTheme="majorHAnsi" w:hAnsiTheme="majorHAnsi" w:cs="Calibri"/>
+          <w:b/>
+          <w:bCs/>
+          <w:spacing w:val="-4"/>
+          <w:sz w:val="52"/>
+          <w:szCs w:val="52"/>
+        </w:rPr>
+        <w:t>3</w:t>
+      </w:r>
+      <w:r>
+        <w:rPr>
+          <w:rFonts w:asciiTheme="majorHAnsi" w:hAnsiTheme="majorHAnsi" w:cs="Calibri"/>
+          <w:b/>
+          <w:bCs/>
+          <w:spacing w:val="-4"/>
+          <w:sz w:val="52"/>
+          <w:szCs w:val="52"/>
+        </w:rPr>
+        <w:t>: P</w:t>
+      </w:r>
+      <w:r>
+        <w:rPr>
+          <w:rFonts w:asciiTheme="majorHAnsi" w:hAnsiTheme="majorHAnsi" w:cs="Calibri"/>
+          <w:b/>
+          <w:bCs/>
+          <w:spacing w:val="-4"/>
+          <w:sz w:val="52"/>
+          <w:szCs w:val="52"/>
+        </w:rPr>
+        <w:t>edidos</w:t>
+      </w:r>
+    </w:p>
+    <w:p>
+      <w:pPr>
+        <w:pStyle w:val="Corpodetexto"/>
+        <w:spacing w:before="253"/>
+        <w:ind w:left="34"/>
+        <w:jc w:val="center"/>
+        <w:rPr>
+          <w:rFonts w:ascii="Calibri" w:hAnsi="Calibri" w:cs="Calibri"/>
+          <w:b/>
+          <w:bCs/>
+          <w:color w:val="4BACC6" w:themeColor="accent5"/>
+          <w:spacing w:val="-4"/>
+          <w:sz w:val="28"/>
+          <w:szCs w:val="28"/>
+        </w:rPr>
+      </w:pPr>
+      <w:r>
+        <w:rPr>
+          <w:rFonts w:ascii="Calibri" w:hAnsi="Calibri" w:cs="Calibri"/>
+          <w:b/>
+          <w:bCs/>
+          <w:color w:val="4BACC6" w:themeColor="accent5"/>
+          <w:spacing w:val="-4"/>
+          <w:sz w:val="28"/>
+          <w:szCs w:val="28"/>
+        </w:rPr>
+        <w:t xml:space="preserve">Anexo </w:t>
+      </w:r>
+      <w:r>
+        <w:rPr>
+          <w:rFonts w:ascii="Calibri" w:hAnsi="Calibri" w:cs="Calibri"/>
+          <w:b/>
+          <w:bCs/>
+          <w:color w:val="4BACC6" w:themeColor="accent5"/>
+          <w:spacing w:val="-4"/>
+          <w:sz w:val="28"/>
+          <w:szCs w:val="28"/>
+        </w:rPr>
+        <w:t>0</w:t>
+      </w:r>
+      <w:r>
+        <w:rPr>
+          <w:rFonts w:ascii="Calibri" w:hAnsi="Calibri" w:cs="Calibri"/>
+          <w:b/>
+          <w:bCs/>
+          <w:color w:val="4BACC6" w:themeColor="accent5"/>
+          <w:spacing w:val="-4"/>
+          <w:sz w:val="28"/>
+          <w:szCs w:val="28"/>
+        </w:rPr>
+        <w:t>1</w:t>
+      </w:r>
+      <w:r>
+        <w:rPr>
+          <w:rFonts w:ascii="Calibri" w:hAnsi="Calibri" w:cs="Calibri"/>
+          <w:b/>
+          <w:bCs/>
+          <w:color w:val="4BACC6" w:themeColor="accent5"/>
+          <w:spacing w:val="-4"/>
+          <w:sz w:val="28"/>
+          <w:szCs w:val="28"/>
+        </w:rPr>
+        <w:t xml:space="preserve"> = </w:t>
+      </w:r>
+      <w:r>
+        <w:rPr>
+          <w:rFonts w:ascii="Calibri" w:hAnsi="Calibri" w:cs="Calibri"/>
+          <w:b/>
+          <w:bCs/>
+          <w:color w:val="4BACC6" w:themeColor="accent5"/>
+          <w:spacing w:val="-4"/>
+          <w:sz w:val="28"/>
+          <w:szCs w:val="28"/>
+        </w:rPr>
+        <w:t xml:space="preserve">Teste ID </w:t>
+      </w:r>
+      <w:r>
+        <w:rPr>
+          <w:rFonts w:ascii="Calibri" w:hAnsi="Calibri" w:cs="Calibri"/>
+          <w:b/>
+          <w:bCs/>
+          <w:color w:val="4BACC6" w:themeColor="accent5"/>
+          <w:spacing w:val="-4"/>
+          <w:sz w:val="28"/>
+          <w:szCs w:val="28"/>
+        </w:rPr>
+        <w:t>PED-001</w:t>
+      </w:r>
+    </w:p>
+    <w:p>
+      <w:pPr>
+        <w:pStyle w:val="Corpodetexto"/>
+        <w:spacing w:before="253"/>
+        <w:ind w:left="34"/>
+      </w:pPr>
+      <w:r>
+        <w:drawing>
+          <wp:inline distT="0" distB="0" distL="0" distR="0" wp14:anchorId="3530E56D" wp14:editId="16391344">
+            <wp:extent cx="6837680" cy="4123055"/>
+            <wp:effectExtent l="0" t="0" r="1270" b="0"/>
+            <wp:docPr id="41" name="Imagem 41"/>
+            <wp:cNvGraphicFramePr>
+              <a:graphicFrameLocks xmlns:a="http://schemas.openxmlformats.org/drawingml/2006/main" noChangeAspect="1"/>
+            </wp:cNvGraphicFramePr>
+            <a:graphic xmlns:a="http://schemas.openxmlformats.org/drawingml/2006/main">
+              <a:graphicData uri="http://schemas.openxmlformats.org/drawingml/2006/picture">
+                <pic:pic xmlns:pic="http://schemas.openxmlformats.org/drawingml/2006/picture">
+                  <pic:nvPicPr>
+                    <pic:cNvPr id="1" name=""/>
+                    <pic:cNvPicPr/>
+                  </pic:nvPicPr>
+                  <pic:blipFill>
+                    <a:blip r:embed="rId43"/>
+                    <a:stretch>
+                      <a:fillRect/>
+                    </a:stretch>
+                  </pic:blipFill>
+                  <pic:spPr>
+                    <a:xfrm>
+                      <a:off x="0" y="0"/>
+                      <a:ext cx="6837680" cy="4123055"/>
+                    </a:xfrm>
+                    <a:prstGeom prst="rect">
+                      <a:avLst/>
+                    </a:prstGeom>
+                  </pic:spPr>
+                </pic:pic>
+              </a:graphicData>
+            </a:graphic>
+          </wp:inline>
+        </w:drawing>
+      </w:r>
+    </w:p>
+    <w:p>
+      <w:pPr>
+        <w:pStyle w:val="Corpodetexto"/>
+        <w:spacing w:before="253"/>
+        <w:ind w:left="34"/>
+      </w:pPr>
+      <w:r>
+        <w:drawing>
+          <wp:inline distT="0" distB="0" distL="0" distR="0" wp14:anchorId="15E2C864" wp14:editId="3BB51F65">
+            <wp:extent cx="6837680" cy="1991995"/>
+            <wp:effectExtent l="0" t="0" r="1270" b="8255"/>
+            <wp:docPr id="42" name="Imagem 42"/>
+            <wp:cNvGraphicFramePr>
+              <a:graphicFrameLocks xmlns:a="http://schemas.openxmlformats.org/drawingml/2006/main" noChangeAspect="1"/>
+            </wp:cNvGraphicFramePr>
+            <a:graphic xmlns:a="http://schemas.openxmlformats.org/drawingml/2006/main">
+              <a:graphicData uri="http://schemas.openxmlformats.org/drawingml/2006/picture">
+                <pic:pic xmlns:pic="http://schemas.openxmlformats.org/drawingml/2006/picture">
+                  <pic:nvPicPr>
+                    <pic:cNvPr id="1" name=""/>
+                    <pic:cNvPicPr/>
+                  </pic:nvPicPr>
+                  <pic:blipFill>
+                    <a:blip r:embed="rId44"/>
+                    <a:stretch>
+                      <a:fillRect/>
+                    </a:stretch>
+                  </pic:blipFill>
+                  <pic:spPr>
+                    <a:xfrm>
+                      <a:off x="0" y="0"/>
+                      <a:ext cx="6837680" cy="1991995"/>
+                    </a:xfrm>
+                    <a:prstGeom prst="rect">
+                      <a:avLst/>
+                    </a:prstGeom>
+                  </pic:spPr>
+                </pic:pic>
+              </a:graphicData>
+            </a:graphic>
+          </wp:inline>
+        </w:drawing>
+      </w:r>
+    </w:p>
+    <w:p>
+      <w:pPr>
+        <w:pStyle w:val="Corpodetexto"/>
+        <w:spacing w:before="253"/>
+        <w:ind w:left="34"/>
+        <w:rPr>
+          <w:noProof/>
+        </w:rPr>
+      </w:pPr>
+      <w:r>
+        <w:lastRenderedPageBreak/>
+        <w:drawing>
+          <wp:inline distT="0" distB="0" distL="0" distR="0" wp14:anchorId="2EF84280" wp14:editId="5438E888">
+            <wp:extent cx="6837680" cy="5662295"/>
+            <wp:effectExtent l="0" t="0" r="1270" b="0"/>
+            <wp:docPr id="43" name="Imagem 43"/>
+            <wp:cNvGraphicFramePr>
+              <a:graphicFrameLocks xmlns:a="http://schemas.openxmlformats.org/drawingml/2006/main" noChangeAspect="1"/>
+            </wp:cNvGraphicFramePr>
+            <a:graphic xmlns:a="http://schemas.openxmlformats.org/drawingml/2006/main">
+              <a:graphicData uri="http://schemas.openxmlformats.org/drawingml/2006/picture">
+                <pic:pic xmlns:pic="http://schemas.openxmlformats.org/drawingml/2006/picture">
+                  <pic:nvPicPr>
+                    <pic:cNvPr id="1" name=""/>
+                    <pic:cNvPicPr/>
+                  </pic:nvPicPr>
+                  <pic:blipFill>
+                    <a:blip r:embed="rId45"/>
+                    <a:stretch>
+                      <a:fillRect/>
+                    </a:stretch>
+                  </pic:blipFill>
+                  <pic:spPr>
+                    <a:xfrm>
+                      <a:off x="0" y="0"/>
+                      <a:ext cx="6837680" cy="5662295"/>
+                    </a:xfrm>
+                    <a:prstGeom prst="rect">
+                      <a:avLst/>
+                    </a:prstGeom>
+                  </pic:spPr>
+                </pic:pic>
+              </a:graphicData>
+            </a:graphic>
+          </wp:inline>
+        </w:drawing>
+      </w:r>
+      <w:r>
+        <w:rPr>
+          <w:noProof/>
+        </w:rPr>
+        <w:t xml:space="preserve"> </w:t>
+      </w:r>
+    </w:p>
+    <w:p>
+      <w:pPr>
+        <w:pStyle w:val="Corpodetexto"/>
+        <w:spacing w:before="253"/>
+        <w:ind w:left="34"/>
+        <w:rPr>
+          <w:noProof/>
+        </w:rPr>
+      </w:pPr>
+      <w:r>
+        <w:drawing>
+          <wp:inline distT="0" distB="0" distL="0" distR="0" wp14:anchorId="0588C982" wp14:editId="5CC6E464">
+            <wp:extent cx="6837680" cy="905510"/>
+            <wp:effectExtent l="0" t="0" r="1270" b="8890"/>
+            <wp:docPr id="44" name="Imagem 44"/>
+            <wp:cNvGraphicFramePr>
+              <a:graphicFrameLocks xmlns:a="http://schemas.openxmlformats.org/drawingml/2006/main" noChangeAspect="1"/>
+            </wp:cNvGraphicFramePr>
+            <a:graphic xmlns:a="http://schemas.openxmlformats.org/drawingml/2006/main">
+              <a:graphicData uri="http://schemas.openxmlformats.org/drawingml/2006/picture">
+                <pic:pic xmlns:pic="http://schemas.openxmlformats.org/drawingml/2006/picture">
+                  <pic:nvPicPr>
+                    <pic:cNvPr id="1" name=""/>
+                    <pic:cNvPicPr/>
+                  </pic:nvPicPr>
+                  <pic:blipFill>
+                    <a:blip r:embed="rId46"/>
+                    <a:stretch>
+                      <a:fillRect/>
+                    </a:stretch>
+                  </pic:blipFill>
+                  <pic:spPr>
+                    <a:xfrm>
+                      <a:off x="0" y="0"/>
+                      <a:ext cx="6837680" cy="905510"/>
+                    </a:xfrm>
+                    <a:prstGeom prst="rect">
+                      <a:avLst/>
+                    </a:prstGeom>
+                  </pic:spPr>
+                </pic:pic>
+              </a:graphicData>
+            </a:graphic>
+          </wp:inline>
+        </w:drawing>
+      </w:r>
+    </w:p>
+    <w:p>
+      <w:pPr>
+        <w:pStyle w:val="Corpodetexto"/>
+        <w:spacing w:before="253"/>
+        <w:ind w:left="34"/>
+        <w:jc w:val="center"/>
+        <w:rPr>
+          <w:rFonts w:ascii="Calibri" w:hAnsi="Calibri" w:cs="Calibri"/>
+          <w:b/>
+          <w:bCs/>
+          <w:color w:val="4BACC6" w:themeColor="accent5"/>
+          <w:spacing w:val="-4"/>
+          <w:sz w:val="28"/>
+          <w:szCs w:val="28"/>
+        </w:rPr>
+      </w:pPr>
+    </w:p>
+    <w:p>
+      <w:pPr>
+        <w:pStyle w:val="Corpodetexto"/>
+        <w:spacing w:before="253"/>
+        <w:ind w:left="34"/>
+        <w:jc w:val="center"/>
+        <w:rPr>
+          <w:rFonts w:ascii="Calibri" w:hAnsi="Calibri" w:cs="Calibri"/>
+          <w:b/>
+          <w:bCs/>
+          <w:color w:val="4BACC6" w:themeColor="accent5"/>
+          <w:spacing w:val="-4"/>
+          <w:sz w:val="28"/>
+          <w:szCs w:val="28"/>
+        </w:rPr>
+      </w:pPr>
+    </w:p>
+    <w:p>
+      <w:pPr>
+        <w:pStyle w:val="Corpodetexto"/>
+        <w:spacing w:before="253"/>
+        <w:ind w:left="34"/>
+        <w:jc w:val="center"/>
+        <w:rPr>
+          <w:rFonts w:ascii="Calibri" w:hAnsi="Calibri" w:cs="Calibri"/>
+          <w:b/>
+          <w:bCs/>
+          <w:color w:val="4BACC6" w:themeColor="accent5"/>
+          <w:spacing w:val="-4"/>
+          <w:sz w:val="28"/>
+          <w:szCs w:val="28"/>
+        </w:rPr>
+      </w:pPr>
+    </w:p>
+    <w:p>
+      <w:pPr>
+        <w:pStyle w:val="Corpodetexto"/>
+        <w:spacing w:before="253"/>
+        <w:ind w:left="34"/>
+        <w:jc w:val="center"/>
+        <w:rPr>
+          <w:rFonts w:ascii="Calibri" w:hAnsi="Calibri" w:cs="Calibri"/>
+          <w:b/>
+          <w:bCs/>
+          <w:color w:val="4BACC6" w:themeColor="accent5"/>
+          <w:spacing w:val="-4"/>
+          <w:sz w:val="28"/>
+          <w:szCs w:val="28"/>
+        </w:rPr>
+      </w:pPr>
+    </w:p>
+    <w:p>
+      <w:pPr>
+        <w:pStyle w:val="Corpodetexto"/>
+        <w:spacing w:before="253"/>
+        <w:ind w:left="34"/>
+        <w:jc w:val="center"/>
+        <w:rPr>
+          <w:rFonts w:ascii="Calibri" w:hAnsi="Calibri" w:cs="Calibri"/>
+          <w:b/>
+          <w:bCs/>
+          <w:color w:val="4BACC6" w:themeColor="accent5"/>
+          <w:spacing w:val="-4"/>
+          <w:sz w:val="28"/>
+          <w:szCs w:val="28"/>
+        </w:rPr>
+      </w:pPr>
+    </w:p>
+    <w:p>
+      <w:pPr>
+        <w:pStyle w:val="Corpodetexto"/>
+        <w:spacing w:before="253"/>
+        <w:ind w:left="34"/>
+        <w:jc w:val="center"/>
+        <w:rPr>
+          <w:rFonts w:ascii="Calibri" w:hAnsi="Calibri" w:cs="Calibri"/>
+          <w:b/>
+          <w:bCs/>
+          <w:color w:val="4BACC6" w:themeColor="accent5"/>
+          <w:spacing w:val="-4"/>
+          <w:sz w:val="28"/>
+          <w:szCs w:val="28"/>
+        </w:rPr>
+      </w:pPr>
+    </w:p>
+    <w:p>
+      <w:pPr>
+        <w:pStyle w:val="Corpodetexto"/>
+        <w:spacing w:before="253"/>
+        <w:ind w:left="34"/>
+        <w:jc w:val="center"/>
+        <w:rPr>
+          <w:rFonts w:ascii="Calibri" w:hAnsi="Calibri" w:cs="Calibri"/>
+          <w:b/>
+          <w:bCs/>
+          <w:color w:val="4BACC6" w:themeColor="accent5"/>
+          <w:spacing w:val="-4"/>
+          <w:sz w:val="28"/>
+          <w:szCs w:val="28"/>
+        </w:rPr>
+      </w:pPr>
+    </w:p>
+    <w:p>
+      <w:pPr>
+        <w:pStyle w:val="Corpodetexto"/>
+        <w:spacing w:before="253"/>
+        <w:ind w:left="34"/>
+        <w:jc w:val="center"/>
+        <w:rPr>
+          <w:rFonts w:ascii="Calibri" w:hAnsi="Calibri" w:cs="Calibri"/>
+          <w:b/>
+          <w:bCs/>
+          <w:color w:val="4BACC6" w:themeColor="accent5"/>
+          <w:spacing w:val="-4"/>
+          <w:sz w:val="28"/>
+          <w:szCs w:val="28"/>
+        </w:rPr>
+      </w:pPr>
+    </w:p>
+    <w:p>
+      <w:pPr>
+        <w:pStyle w:val="Corpodetexto"/>
+        <w:spacing w:before="253"/>
+        <w:ind w:left="34"/>
+        <w:jc w:val="center"/>
+        <w:rPr>
+          <w:rFonts w:ascii="Calibri" w:hAnsi="Calibri" w:cs="Calibri"/>
+          <w:b/>
+          <w:bCs/>
+          <w:color w:val="4BACC6" w:themeColor="accent5"/>
+          <w:spacing w:val="-4"/>
+          <w:sz w:val="28"/>
+          <w:szCs w:val="28"/>
+        </w:rPr>
+      </w:pPr>
+      <w:r>
+        <w:rPr>
+          <w:rFonts w:ascii="Calibri" w:hAnsi="Calibri" w:cs="Calibri"/>
+          <w:b/>
+          <w:bCs/>
+          <w:color w:val="4BACC6" w:themeColor="accent5"/>
+          <w:spacing w:val="-4"/>
+          <w:sz w:val="28"/>
+          <w:szCs w:val="28"/>
+        </w:rPr>
+        <w:lastRenderedPageBreak/>
+        <w:t xml:space="preserve">Anexo </w:t>
+      </w:r>
+      <w:r>
+        <w:rPr>
+          <w:rFonts w:ascii="Calibri" w:hAnsi="Calibri" w:cs="Calibri"/>
+          <w:b/>
+          <w:bCs/>
+          <w:color w:val="4BACC6" w:themeColor="accent5"/>
+          <w:spacing w:val="-4"/>
+          <w:sz w:val="28"/>
+          <w:szCs w:val="28"/>
+        </w:rPr>
+        <w:t>0</w:t>
+      </w:r>
+      <w:r>
+        <w:rPr>
+          <w:rFonts w:ascii="Calibri" w:hAnsi="Calibri" w:cs="Calibri"/>
+          <w:b/>
+          <w:bCs/>
+          <w:color w:val="4BACC6" w:themeColor="accent5"/>
+          <w:spacing w:val="-4"/>
+          <w:sz w:val="28"/>
+          <w:szCs w:val="28"/>
+        </w:rPr>
+        <w:t>2</w:t>
+      </w:r>
+      <w:r>
+        <w:rPr>
+          <w:rFonts w:ascii="Calibri" w:hAnsi="Calibri" w:cs="Calibri"/>
+          <w:b/>
+          <w:bCs/>
+          <w:color w:val="4BACC6" w:themeColor="accent5"/>
+          <w:spacing w:val="-4"/>
+          <w:sz w:val="28"/>
+          <w:szCs w:val="28"/>
+        </w:rPr>
+        <w:t xml:space="preserve"> = </w:t>
+      </w:r>
+      <w:r>
+        <w:rPr>
+          <w:rFonts w:ascii="Calibri" w:hAnsi="Calibri" w:cs="Calibri"/>
+          <w:b/>
+          <w:bCs/>
+          <w:color w:val="4BACC6" w:themeColor="accent5"/>
+          <w:spacing w:val="-4"/>
+          <w:sz w:val="28"/>
+          <w:szCs w:val="28"/>
+        </w:rPr>
+        <w:t xml:space="preserve">Teste ID </w:t>
+      </w:r>
+      <w:r>
+        <w:rPr>
+          <w:rFonts w:ascii="Calibri" w:hAnsi="Calibri" w:cs="Calibri"/>
+          <w:b/>
+          <w:bCs/>
+          <w:color w:val="4BACC6" w:themeColor="accent5"/>
+          <w:spacing w:val="-4"/>
+          <w:sz w:val="28"/>
+          <w:szCs w:val="28"/>
+        </w:rPr>
+        <w:t>PED-00</w:t>
+      </w:r>
+      <w:r>
+        <w:rPr>
+          <w:rFonts w:ascii="Calibri" w:hAnsi="Calibri" w:cs="Calibri"/>
+          <w:b/>
+          <w:bCs/>
+          <w:color w:val="4BACC6" w:themeColor="accent5"/>
+          <w:spacing w:val="-4"/>
+          <w:sz w:val="28"/>
+          <w:szCs w:val="28"/>
+        </w:rPr>
+        <w:t>2</w:t>
+      </w:r>
+    </w:p>
+    <w:p>
+      <w:pPr>
+        <w:pStyle w:val="Corpodetexto"/>
+        <w:spacing w:before="253"/>
+        <w:ind w:left="34"/>
+        <w:jc w:val="center"/>
+        <w:rPr>
+          <w:rFonts w:ascii="Calibri" w:hAnsi="Calibri" w:cs="Calibri"/>
+          <w:b/>
+          <w:bCs/>
+          <w:color w:val="4BACC6" w:themeColor="accent5"/>
+          <w:spacing w:val="-4"/>
+          <w:sz w:val="28"/>
+          <w:szCs w:val="28"/>
+          <w:u w:val="single"/>
+        </w:rPr>
+      </w:pPr>
+      <w:r>
+        <w:rPr>
+          <w:rFonts w:ascii="Calibri" w:hAnsi="Calibri" w:cs="Calibri"/>
+          <w:b/>
+          <w:bCs/>
+          <w:color w:val="4BACC6" w:themeColor="accent5"/>
+          <w:spacing w:val="-4"/>
+          <w:sz w:val="28"/>
+          <w:szCs w:val="28"/>
+          <w:u w:val="single"/>
+        </w:rPr>
+        <w:drawing>
+          <wp:inline distT="0" distB="0" distL="0" distR="0" wp14:anchorId="2C46D2E7" wp14:editId="040FAB07">
+            <wp:extent cx="6837680" cy="2279015"/>
+            <wp:effectExtent l="0" t="0" r="1270" b="6985"/>
+            <wp:docPr id="46" name="Imagem 46"/>
+            <wp:cNvGraphicFramePr>
+              <a:graphicFrameLocks xmlns:a="http://schemas.openxmlformats.org/drawingml/2006/main" noChangeAspect="1"/>
+            </wp:cNvGraphicFramePr>
+            <a:graphic xmlns:a="http://schemas.openxmlformats.org/drawingml/2006/main">
+              <a:graphicData uri="http://schemas.openxmlformats.org/drawingml/2006/picture">
+                <pic:pic xmlns:pic="http://schemas.openxmlformats.org/drawingml/2006/picture">
+                  <pic:nvPicPr>
+                    <pic:cNvPr id="1" name=""/>
+                    <pic:cNvPicPr/>
+                  </pic:nvPicPr>
+                  <pic:blipFill>
+                    <a:blip r:embed="rId47"/>
+                    <a:stretch>
+                      <a:fillRect/>
+                    </a:stretch>
+                  </pic:blipFill>
+                  <pic:spPr>
+                    <a:xfrm>
+                      <a:off x="0" y="0"/>
+                      <a:ext cx="6837680" cy="2279015"/>
+                    </a:xfrm>
+                    <a:prstGeom prst="rect">
+                      <a:avLst/>
+                    </a:prstGeom>
+                  </pic:spPr>
+                </pic:pic>
+              </a:graphicData>
+            </a:graphic>
+          </wp:inline>
+        </w:drawing>
+      </w:r>
+    </w:p>
+    <w:p>
+      <w:pPr>
+        <w:pStyle w:val="Corpodetexto"/>
+        <w:spacing w:before="253"/>
+        <w:ind w:left="34"/>
+      </w:pPr>
+      <w:r>
+        <w:drawing>
+          <wp:inline distT="0" distB="0" distL="0" distR="0" wp14:anchorId="339045B7" wp14:editId="3B12B66A">
+            <wp:extent cx="6837680" cy="857250"/>
+            <wp:effectExtent l="0" t="0" r="1270" b="0"/>
+            <wp:docPr id="45" name="Imagem 45"/>
+            <wp:cNvGraphicFramePr>
+              <a:graphicFrameLocks xmlns:a="http://schemas.openxmlformats.org/drawingml/2006/main" noChangeAspect="1"/>
+            </wp:cNvGraphicFramePr>
+            <a:graphic xmlns:a="http://schemas.openxmlformats.org/drawingml/2006/main">
+              <a:graphicData uri="http://schemas.openxmlformats.org/drawingml/2006/picture">
+                <pic:pic xmlns:pic="http://schemas.openxmlformats.org/drawingml/2006/picture">
+                  <pic:nvPicPr>
+                    <pic:cNvPr id="1" name=""/>
+                    <pic:cNvPicPr/>
+                  </pic:nvPicPr>
+                  <pic:blipFill>
+                    <a:blip r:embed="rId48"/>
+                    <a:stretch>
+                      <a:fillRect/>
+                    </a:stretch>
+                  </pic:blipFill>
+                  <pic:spPr>
+                    <a:xfrm>
+                      <a:off x="0" y="0"/>
+                      <a:ext cx="6837680" cy="857250"/>
+                    </a:xfrm>
+                    <a:prstGeom prst="rect">
+                      <a:avLst/>
+                    </a:prstGeom>
+                  </pic:spPr>
+                </pic:pic>
+              </a:graphicData>
+            </a:graphic>
+          </wp:inline>
+        </w:drawing>
+      </w:r>
+    </w:p>
+    <w:p>
+      <w:pPr>
+        <w:pStyle w:val="Corpodetexto"/>
+        <w:spacing w:before="253"/>
+        <w:ind w:left="34"/>
+        <w:jc w:val="center"/>
+        <w:rPr>
+          <w:rFonts w:ascii="Calibri" w:hAnsi="Calibri" w:cs="Calibri"/>
+          <w:b/>
+          <w:bCs/>
+          <w:color w:val="4BACC6" w:themeColor="accent5"/>
+          <w:spacing w:val="-4"/>
+          <w:sz w:val="28"/>
+          <w:szCs w:val="28"/>
+        </w:rPr>
+      </w:pPr>
+      <w:r>
+        <w:rPr>
+          <w:rFonts w:ascii="Calibri" w:hAnsi="Calibri" w:cs="Calibri"/>
+          <w:b/>
+          <w:bCs/>
+          <w:color w:val="4BACC6" w:themeColor="accent5"/>
+          <w:spacing w:val="-4"/>
+          <w:sz w:val="28"/>
+          <w:szCs w:val="28"/>
+        </w:rPr>
+        <w:t xml:space="preserve">Anexo </w:t>
+      </w:r>
+      <w:r>
+        <w:rPr>
+          <w:rFonts w:ascii="Calibri" w:hAnsi="Calibri" w:cs="Calibri"/>
+          <w:b/>
+          <w:bCs/>
+          <w:color w:val="4BACC6" w:themeColor="accent5"/>
+          <w:spacing w:val="-4"/>
+          <w:sz w:val="28"/>
+          <w:szCs w:val="28"/>
+        </w:rPr>
+        <w:t>0</w:t>
+      </w:r>
+      <w:r>
+        <w:rPr>
+          <w:rFonts w:ascii="Calibri" w:hAnsi="Calibri" w:cs="Calibri"/>
+          <w:b/>
+          <w:bCs/>
+          <w:color w:val="4BACC6" w:themeColor="accent5"/>
+          <w:spacing w:val="-4"/>
+          <w:sz w:val="28"/>
+          <w:szCs w:val="28"/>
+        </w:rPr>
+        <w:t>3</w:t>
+      </w:r>
+      <w:r>
+        <w:rPr>
+          <w:rFonts w:ascii="Calibri" w:hAnsi="Calibri" w:cs="Calibri"/>
+          <w:b/>
+          <w:bCs/>
+          <w:color w:val="4BACC6" w:themeColor="accent5"/>
+          <w:spacing w:val="-4"/>
+          <w:sz w:val="28"/>
+          <w:szCs w:val="28"/>
+        </w:rPr>
+        <w:t xml:space="preserve"> = </w:t>
+      </w:r>
+      <w:r>
+        <w:rPr>
+          <w:rFonts w:ascii="Calibri" w:hAnsi="Calibri" w:cs="Calibri"/>
+          <w:b/>
+          <w:bCs/>
+          <w:color w:val="4BACC6" w:themeColor="accent5"/>
+          <w:spacing w:val="-4"/>
+          <w:sz w:val="28"/>
+          <w:szCs w:val="28"/>
+        </w:rPr>
+        <w:t xml:space="preserve">Teste ID </w:t>
+      </w:r>
+      <w:r>
+        <w:rPr>
+          <w:rFonts w:ascii="Calibri" w:hAnsi="Calibri" w:cs="Calibri"/>
+          <w:b/>
+          <w:bCs/>
+          <w:color w:val="4BACC6" w:themeColor="accent5"/>
+          <w:spacing w:val="-4"/>
+          <w:sz w:val="28"/>
+          <w:szCs w:val="28"/>
+        </w:rPr>
+        <w:t>PED-00</w:t>
+      </w:r>
+      <w:r>
+        <w:rPr>
+          <w:rFonts w:ascii="Calibri" w:hAnsi="Calibri" w:cs="Calibri"/>
+          <w:b/>
+          <w:bCs/>
+          <w:color w:val="4BACC6" w:themeColor="accent5"/>
+          <w:spacing w:val="-4"/>
+          <w:sz w:val="28"/>
+          <w:szCs w:val="28"/>
+        </w:rPr>
+        <w:t>3</w:t>
+      </w:r>
+    </w:p>
+    <w:p>
+      <w:pPr>
+        <w:pStyle w:val="Corpodetexto"/>
+        <w:spacing w:before="253"/>
+        <w:ind w:left="34"/>
+        <w:jc w:val="center"/>
+        <w:rPr>
+          <w:rFonts w:ascii="Calibri" w:hAnsi="Calibri" w:cs="Calibri"/>
+          <w:b/>
+          <w:bCs/>
+          <w:color w:val="4BACC6" w:themeColor="accent5"/>
+          <w:spacing w:val="-4"/>
+          <w:sz w:val="28"/>
+          <w:szCs w:val="28"/>
+        </w:rPr>
+      </w:pPr>
+      <w:r>
+        <w:rPr>
+          <w:rFonts w:ascii="Calibri" w:hAnsi="Calibri" w:cs="Calibri"/>
+          <w:b/>
+          <w:bCs/>
+          <w:color w:val="4BACC6" w:themeColor="accent5"/>
+          <w:spacing w:val="-4"/>
+          <w:sz w:val="28"/>
+          <w:szCs w:val="28"/>
+        </w:rPr>
+        <w:drawing>
+          <wp:inline distT="0" distB="0" distL="0" distR="0" wp14:anchorId="3116E874" wp14:editId="0CD5E92A">
+            <wp:extent cx="6837680" cy="2595880"/>
+            <wp:effectExtent l="0" t="0" r="1270" b="0"/>
+            <wp:docPr id="48" name="Imagem 48"/>
+            <wp:cNvGraphicFramePr>
+              <a:graphicFrameLocks xmlns:a="http://schemas.openxmlformats.org/drawingml/2006/main" noChangeAspect="1"/>
+            </wp:cNvGraphicFramePr>
+            <a:graphic xmlns:a="http://schemas.openxmlformats.org/drawingml/2006/main">
+              <a:graphicData uri="http://schemas.openxmlformats.org/drawingml/2006/picture">
+                <pic:pic xmlns:pic="http://schemas.openxmlformats.org/drawingml/2006/picture">
+                  <pic:nvPicPr>
+                    <pic:cNvPr id="1" name=""/>
+                    <pic:cNvPicPr/>
+                  </pic:nvPicPr>
+                  <pic:blipFill>
+                    <a:blip r:embed="rId49"/>
+                    <a:stretch>
+                      <a:fillRect/>
+                    </a:stretch>
+                  </pic:blipFill>
+                  <pic:spPr>
+                    <a:xfrm>
+                      <a:off x="0" y="0"/>
+                      <a:ext cx="6837680" cy="2595880"/>
+                    </a:xfrm>
+                    <a:prstGeom prst="rect">
+                      <a:avLst/>
+                    </a:prstGeom>
+                  </pic:spPr>
+                </pic:pic>
+              </a:graphicData>
+            </a:graphic>
+          </wp:inline>
+        </w:drawing>
+      </w:r>
+    </w:p>
+    <w:p>
+      <w:pPr>
+        <w:pStyle w:val="Corpodetexto"/>
+        <w:spacing w:before="253"/>
+        <w:ind w:left="34"/>
+      </w:pPr>
+      <w:r>
+        <w:drawing>
+          <wp:inline distT="0" distB="0" distL="0" distR="0" wp14:anchorId="4D2E4738" wp14:editId="0A65F297">
+            <wp:extent cx="6837680" cy="960120"/>
+            <wp:effectExtent l="0" t="0" r="1270" b="0"/>
+            <wp:docPr id="47" name="Imagem 47"/>
+            <wp:cNvGraphicFramePr>
+              <a:graphicFrameLocks xmlns:a="http://schemas.openxmlformats.org/drawingml/2006/main" noChangeAspect="1"/>
+            </wp:cNvGraphicFramePr>
+            <a:graphic xmlns:a="http://schemas.openxmlformats.org/drawingml/2006/main">
+              <a:graphicData uri="http://schemas.openxmlformats.org/drawingml/2006/picture">
+                <pic:pic xmlns:pic="http://schemas.openxmlformats.org/drawingml/2006/picture">
+                  <pic:nvPicPr>
+                    <pic:cNvPr id="1" name=""/>
+                    <pic:cNvPicPr/>
+                  </pic:nvPicPr>
+                  <pic:blipFill>
+                    <a:blip r:embed="rId50"/>
+                    <a:stretch>
+                      <a:fillRect/>
+                    </a:stretch>
+                  </pic:blipFill>
+                  <pic:spPr>
+                    <a:xfrm>
+                      <a:off x="0" y="0"/>
+                      <a:ext cx="6837680" cy="960120"/>
+                    </a:xfrm>
+                    <a:prstGeom prst="rect">
+                      <a:avLst/>
+                    </a:prstGeom>
+                  </pic:spPr>
+                </pic:pic>
+              </a:graphicData>
+            </a:graphic>
+          </wp:inline>
+        </w:drawing>
+      </w:r>
+    </w:p>
+    <w:p>
+      <w:pPr>
+        <w:pStyle w:val="Corpodetexto"/>
+        <w:spacing w:before="253"/>
+        <w:ind w:left="34"/>
+        <w:jc w:val="center"/>
+        <w:rPr>
+          <w:rFonts w:ascii="Calibri" w:hAnsi="Calibri" w:cs="Calibri"/>
+          <w:b/>
+          <w:bCs/>
+          <w:color w:val="4BACC6" w:themeColor="accent5"/>
+          <w:spacing w:val="-4"/>
+          <w:sz w:val="28"/>
+          <w:szCs w:val="28"/>
+        </w:rPr>
+      </w:pPr>
+    </w:p>
+    <w:p>
+      <w:pPr>
+        <w:pStyle w:val="Corpodetexto"/>
+        <w:spacing w:before="253"/>
+        <w:ind w:left="34"/>
+        <w:jc w:val="center"/>
+        <w:rPr>
+          <w:rFonts w:ascii="Calibri" w:hAnsi="Calibri" w:cs="Calibri"/>
+          <w:b/>
+          <w:bCs/>
+          <w:color w:val="4BACC6" w:themeColor="accent5"/>
+          <w:spacing w:val="-4"/>
+          <w:sz w:val="28"/>
+          <w:szCs w:val="28"/>
+        </w:rPr>
+      </w:pPr>
+    </w:p>
+    <w:p>
+      <w:pPr>
+        <w:pStyle w:val="Corpodetexto"/>
+        <w:spacing w:before="253"/>
+        <w:ind w:left="34"/>
+        <w:jc w:val="center"/>
+        <w:rPr>
+          <w:rFonts w:ascii="Calibri" w:hAnsi="Calibri" w:cs="Calibri"/>
+          <w:b/>
+          <w:bCs/>
+          <w:color w:val="4BACC6" w:themeColor="accent5"/>
+          <w:spacing w:val="-4"/>
+          <w:sz w:val="28"/>
+          <w:szCs w:val="28"/>
+        </w:rPr>
+      </w:pPr>
+    </w:p>
+    <w:p>
+      <w:pPr>
+        <w:pStyle w:val="Corpodetexto"/>
+        <w:spacing w:before="253"/>
+        <w:ind w:left="34"/>
+        <w:jc w:val="center"/>
+        <w:rPr>
+          <w:rFonts w:ascii="Calibri" w:hAnsi="Calibri" w:cs="Calibri"/>
+          <w:b/>
+          <w:bCs/>
+          <w:color w:val="4BACC6" w:themeColor="accent5"/>
+          <w:spacing w:val="-4"/>
+          <w:sz w:val="28"/>
+          <w:szCs w:val="28"/>
+        </w:rPr>
+      </w:pPr>
+    </w:p>
+    <w:p>
+      <w:pPr>
+        <w:pStyle w:val="Corpodetexto"/>
+        <w:spacing w:before="253"/>
+        <w:ind w:left="34"/>
+        <w:jc w:val="center"/>
+        <w:rPr>
+          <w:rFonts w:ascii="Calibri" w:hAnsi="Calibri" w:cs="Calibri"/>
+          <w:b/>
+          <w:bCs/>
+          <w:color w:val="4BACC6" w:themeColor="accent5"/>
+          <w:spacing w:val="-4"/>
+          <w:sz w:val="28"/>
+          <w:szCs w:val="28"/>
+          <w:u w:val="single"/>
+        </w:rPr>
+      </w:pPr>
+      <w:r>
+        <w:rPr>
+          <w:rFonts w:ascii="Calibri" w:hAnsi="Calibri" w:cs="Calibri"/>
+          <w:b/>
+          <w:bCs/>
+          <w:color w:val="4BACC6" w:themeColor="accent5"/>
+          <w:spacing w:val="-4"/>
+          <w:sz w:val="28"/>
+          <w:szCs w:val="28"/>
+        </w:rPr>
+        <w:lastRenderedPageBreak/>
+        <w:t xml:space="preserve">Anexo </w:t>
+      </w:r>
+      <w:r>
+        <w:rPr>
+          <w:rFonts w:ascii="Calibri" w:hAnsi="Calibri" w:cs="Calibri"/>
+          <w:b/>
+          <w:bCs/>
+          <w:color w:val="4BACC6" w:themeColor="accent5"/>
+          <w:spacing w:val="-4"/>
+          <w:sz w:val="28"/>
+          <w:szCs w:val="28"/>
+        </w:rPr>
+        <w:t>0</w:t>
+      </w:r>
+      <w:r>
+        <w:rPr>
+          <w:rFonts w:ascii="Calibri" w:hAnsi="Calibri" w:cs="Calibri"/>
+          <w:b/>
+          <w:bCs/>
+          <w:color w:val="4BACC6" w:themeColor="accent5"/>
+          <w:spacing w:val="-4"/>
+          <w:sz w:val="28"/>
+          <w:szCs w:val="28"/>
+        </w:rPr>
+        <w:t>4</w:t>
+      </w:r>
+      <w:r>
+        <w:rPr>
+          <w:rFonts w:ascii="Calibri" w:hAnsi="Calibri" w:cs="Calibri"/>
+          <w:b/>
+          <w:bCs/>
+          <w:color w:val="4BACC6" w:themeColor="accent5"/>
+          <w:spacing w:val="-4"/>
+          <w:sz w:val="28"/>
+          <w:szCs w:val="28"/>
+        </w:rPr>
+        <w:t xml:space="preserve"> = </w:t>
+      </w:r>
+      <w:r>
+        <w:rPr>
+          <w:rFonts w:ascii="Calibri" w:hAnsi="Calibri" w:cs="Calibri"/>
+          <w:b/>
+          <w:bCs/>
+          <w:color w:val="4BACC6" w:themeColor="accent5"/>
+          <w:spacing w:val="-4"/>
+          <w:sz w:val="28"/>
+          <w:szCs w:val="28"/>
+        </w:rPr>
+        <w:t xml:space="preserve">Teste ID </w:t>
+      </w:r>
+      <w:r>
+        <w:rPr>
+          <w:rFonts w:ascii="Calibri" w:hAnsi="Calibri" w:cs="Calibri"/>
+          <w:b/>
+          <w:bCs/>
+          <w:color w:val="4BACC6" w:themeColor="accent5"/>
+          <w:spacing w:val="-4"/>
+          <w:sz w:val="28"/>
+          <w:szCs w:val="28"/>
+        </w:rPr>
+        <w:t>PED-00</w:t>
+      </w:r>
+      <w:r>
+        <w:rPr>
+          <w:rFonts w:ascii="Calibri" w:hAnsi="Calibri" w:cs="Calibri"/>
+          <w:b/>
+          <w:bCs/>
+          <w:color w:val="4BACC6" w:themeColor="accent5"/>
+          <w:spacing w:val="-4"/>
+          <w:sz w:val="28"/>
+          <w:szCs w:val="28"/>
+        </w:rPr>
+        <w:t>4</w:t>
+      </w:r>
+    </w:p>
+    <w:p>
+      <w:pPr>
+        <w:pStyle w:val="Corpodetexto"/>
+        <w:spacing w:before="253"/>
+        <w:ind w:left="34"/>
+        <w:rPr>
+          <w:rFonts w:ascii="Calibri" w:hAnsi="Calibri" w:cs="Calibri"/>
+          <w:b/>
+          <w:bCs/>
+          <w:color w:val="4BACC6" w:themeColor="accent5"/>
+          <w:spacing w:val="-4"/>
+          <w:sz w:val="28"/>
+          <w:szCs w:val="28"/>
+          <w:u w:val="single"/>
+        </w:rPr>
+      </w:pPr>
+      <w:r>
+        <w:rPr>
+          <w:rFonts w:ascii="Calibri" w:hAnsi="Calibri" w:cs="Calibri"/>
+          <w:b/>
+          <w:bCs/>
+          <w:color w:val="4BACC6" w:themeColor="accent5"/>
+          <w:spacing w:val="-4"/>
+          <w:sz w:val="28"/>
+          <w:szCs w:val="28"/>
+          <w:u w:val="single"/>
+        </w:rPr>
+        <w:drawing>
+          <wp:inline distT="0" distB="0" distL="0" distR="0" wp14:anchorId="2D4A71D2" wp14:editId="31E51F27">
+            <wp:extent cx="6837680" cy="3910965"/>
+            <wp:effectExtent l="0" t="0" r="1270" b="0"/>
+            <wp:docPr id="50" name="Imagem 50"/>
+            <wp:cNvGraphicFramePr>
+              <a:graphicFrameLocks xmlns:a="http://schemas.openxmlformats.org/drawingml/2006/main" noChangeAspect="1"/>
+            </wp:cNvGraphicFramePr>
+            <a:graphic xmlns:a="http://schemas.openxmlformats.org/drawingml/2006/main">
+              <a:graphicData uri="http://schemas.openxmlformats.org/drawingml/2006/picture">
+                <pic:pic xmlns:pic="http://schemas.openxmlformats.org/drawingml/2006/picture">
+                  <pic:nvPicPr>
+                    <pic:cNvPr id="1" name=""/>
+                    <pic:cNvPicPr/>
+                  </pic:nvPicPr>
+                  <pic:blipFill>
+                    <a:blip r:embed="rId51"/>
+                    <a:stretch>
+                      <a:fillRect/>
+                    </a:stretch>
+                  </pic:blipFill>
+                  <pic:spPr>
+                    <a:xfrm>
+                      <a:off x="0" y="0"/>
+                      <a:ext cx="6837680" cy="3910965"/>
+                    </a:xfrm>
+                    <a:prstGeom prst="rect">
+                      <a:avLst/>
+                    </a:prstGeom>
+                  </pic:spPr>
+                </pic:pic>
+              </a:graphicData>
+            </a:graphic>
+          </wp:inline>
+        </w:drawing>
+      </w:r>
+    </w:p>
+    <w:p>
+      <w:pPr>
+        <w:pStyle w:val="Corpodetexto"/>
+        <w:spacing w:before="253"/>
+      </w:pPr>
+      <w:r>
+        <w:drawing>
+          <wp:inline distT="0" distB="0" distL="0" distR="0" wp14:anchorId="58BF1EF5" wp14:editId="6B95D86B">
+            <wp:extent cx="6837680" cy="807720"/>
+            <wp:effectExtent l="0" t="0" r="1270" b="0"/>
+            <wp:docPr id="49" name="Imagem 49"/>
+            <wp:cNvGraphicFramePr>
+              <a:graphicFrameLocks xmlns:a="http://schemas.openxmlformats.org/drawingml/2006/main" noChangeAspect="1"/>
+            </wp:cNvGraphicFramePr>
+            <a:graphic xmlns:a="http://schemas.openxmlformats.org/drawingml/2006/main">
+              <a:graphicData uri="http://schemas.openxmlformats.org/drawingml/2006/picture">
+                <pic:pic xmlns:pic="http://schemas.openxmlformats.org/drawingml/2006/picture">
+                  <pic:nvPicPr>
+                    <pic:cNvPr id="1" name=""/>
+                    <pic:cNvPicPr/>
+                  </pic:nvPicPr>
+                  <pic:blipFill>
+                    <a:blip r:embed="rId52"/>
+                    <a:stretch>
+                      <a:fillRect/>
+                    </a:stretch>
+                  </pic:blipFill>
+                  <pic:spPr>
+                    <a:xfrm>
+                      <a:off x="0" y="0"/>
+                      <a:ext cx="6837680" cy="807720"/>
+                    </a:xfrm>
+                    <a:prstGeom prst="rect">
+                      <a:avLst/>
+                    </a:prstGeom>
+                  </pic:spPr>
+                </pic:pic>
+              </a:graphicData>
+            </a:graphic>
+          </wp:inline>
+        </w:drawing>
+      </w:r>
+    </w:p>
+    <w:p>
+      <w:pPr>
+        <w:pStyle w:val="Corpodetexto"/>
+        <w:spacing w:before="253"/>
+        <w:ind w:left="34"/>
+        <w:jc w:val="center"/>
+        <w:rPr>
+          <w:rFonts w:ascii="Calibri" w:hAnsi="Calibri" w:cs="Calibri"/>
+          <w:b/>
+          <w:bCs/>
+          <w:color w:val="4BACC6" w:themeColor="accent5"/>
+          <w:spacing w:val="-4"/>
+          <w:sz w:val="28"/>
+          <w:szCs w:val="28"/>
+        </w:rPr>
+      </w:pPr>
+    </w:p>
+    <w:p>
+      <w:pPr>
+        <w:pStyle w:val="Corpodetexto"/>
+        <w:spacing w:before="253"/>
+        <w:ind w:left="34"/>
+        <w:jc w:val="center"/>
+        <w:rPr>
+          <w:rFonts w:ascii="Calibri" w:hAnsi="Calibri" w:cs="Calibri"/>
+          <w:b/>
+          <w:bCs/>
+          <w:color w:val="4BACC6" w:themeColor="accent5"/>
+          <w:spacing w:val="-4"/>
+          <w:sz w:val="28"/>
+          <w:szCs w:val="28"/>
+        </w:rPr>
+      </w:pPr>
+    </w:p>
+    <w:p>
+      <w:pPr>
+        <w:pStyle w:val="Corpodetexto"/>
+        <w:spacing w:before="253"/>
+        <w:ind w:left="34"/>
+        <w:jc w:val="center"/>
+        <w:rPr>
+          <w:rFonts w:ascii="Calibri" w:hAnsi="Calibri" w:cs="Calibri"/>
+          <w:b/>
+          <w:bCs/>
+          <w:color w:val="4BACC6" w:themeColor="accent5"/>
+          <w:spacing w:val="-4"/>
+          <w:sz w:val="28"/>
+          <w:szCs w:val="28"/>
+        </w:rPr>
+      </w:pPr>
+    </w:p>
+    <w:p>
+      <w:pPr>
+        <w:pStyle w:val="Corpodetexto"/>
+        <w:spacing w:before="253"/>
+        <w:ind w:left="34"/>
+        <w:jc w:val="center"/>
+        <w:rPr>
+          <w:rFonts w:ascii="Calibri" w:hAnsi="Calibri" w:cs="Calibri"/>
+          <w:b/>
+          <w:bCs/>
+          <w:color w:val="4BACC6" w:themeColor="accent5"/>
+          <w:spacing w:val="-4"/>
+          <w:sz w:val="28"/>
+          <w:szCs w:val="28"/>
+        </w:rPr>
+      </w:pPr>
+    </w:p>
+    <w:p>
+      <w:pPr>
+        <w:pStyle w:val="Corpodetexto"/>
+        <w:spacing w:before="253"/>
+        <w:ind w:left="34"/>
+        <w:jc w:val="center"/>
+        <w:rPr>
+          <w:rFonts w:ascii="Calibri" w:hAnsi="Calibri" w:cs="Calibri"/>
+          <w:b/>
+          <w:bCs/>
+          <w:color w:val="4BACC6" w:themeColor="accent5"/>
+          <w:spacing w:val="-4"/>
+          <w:sz w:val="28"/>
+          <w:szCs w:val="28"/>
+        </w:rPr>
+      </w:pPr>
+    </w:p>
+    <w:p>
+      <w:pPr>
+        <w:pStyle w:val="Corpodetexto"/>
+        <w:spacing w:before="253"/>
+        <w:ind w:left="34"/>
+        <w:jc w:val="center"/>
+        <w:rPr>
+          <w:rFonts w:ascii="Calibri" w:hAnsi="Calibri" w:cs="Calibri"/>
+          <w:b/>
+          <w:bCs/>
+          <w:color w:val="4BACC6" w:themeColor="accent5"/>
+          <w:spacing w:val="-4"/>
+          <w:sz w:val="28"/>
+          <w:szCs w:val="28"/>
+        </w:rPr>
+      </w:pPr>
+    </w:p>
+    <w:p>
+      <w:pPr>
+        <w:pStyle w:val="Corpodetexto"/>
+        <w:spacing w:before="253"/>
+        <w:ind w:left="34"/>
+        <w:jc w:val="center"/>
+        <w:rPr>
+          <w:rFonts w:ascii="Calibri" w:hAnsi="Calibri" w:cs="Calibri"/>
+          <w:b/>
+          <w:bCs/>
+          <w:color w:val="4BACC6" w:themeColor="accent5"/>
+          <w:spacing w:val="-4"/>
+          <w:sz w:val="28"/>
+          <w:szCs w:val="28"/>
+        </w:rPr>
+      </w:pPr>
+    </w:p>
+    <w:p>
+      <w:pPr>
+        <w:pStyle w:val="Corpodetexto"/>
+        <w:spacing w:before="253"/>
+        <w:ind w:left="34"/>
+        <w:jc w:val="center"/>
+        <w:rPr>
+          <w:rFonts w:ascii="Calibri" w:hAnsi="Calibri" w:cs="Calibri"/>
+          <w:b/>
+          <w:bCs/>
+          <w:color w:val="4BACC6" w:themeColor="accent5"/>
+          <w:spacing w:val="-4"/>
+          <w:sz w:val="28"/>
+          <w:szCs w:val="28"/>
+        </w:rPr>
+      </w:pPr>
+    </w:p>
+    <w:p>
+      <w:pPr>
+        <w:pStyle w:val="Corpodetexto"/>
+        <w:spacing w:before="253"/>
+        <w:ind w:left="34"/>
+        <w:jc w:val="center"/>
+        <w:rPr>
+          <w:rFonts w:ascii="Calibri" w:hAnsi="Calibri" w:cs="Calibri"/>
+          <w:b/>
+          <w:bCs/>
+          <w:color w:val="4BACC6" w:themeColor="accent5"/>
+          <w:spacing w:val="-4"/>
+          <w:sz w:val="28"/>
+          <w:szCs w:val="28"/>
+        </w:rPr>
+      </w:pPr>
+    </w:p>
+    <w:p>
+      <w:pPr>
+        <w:pStyle w:val="Corpodetexto"/>
+        <w:spacing w:before="253"/>
+        <w:ind w:left="34"/>
+        <w:jc w:val="center"/>
+        <w:rPr>
+          <w:rFonts w:ascii="Calibri" w:hAnsi="Calibri" w:cs="Calibri"/>
+          <w:b/>
+          <w:bCs/>
+          <w:color w:val="4BACC6" w:themeColor="accent5"/>
+          <w:spacing w:val="-4"/>
+          <w:sz w:val="28"/>
+          <w:szCs w:val="28"/>
+        </w:rPr>
+      </w:pPr>
+    </w:p>
+    <w:p>
+      <w:pPr>
+        <w:pStyle w:val="Corpodetexto"/>
+        <w:spacing w:before="253"/>
+        <w:ind w:left="34"/>
+        <w:jc w:val="center"/>
+        <w:rPr>
+          <w:rFonts w:ascii="Calibri" w:hAnsi="Calibri" w:cs="Calibri"/>
+          <w:b/>
+          <w:bCs/>
+          <w:color w:val="4BACC6" w:themeColor="accent5"/>
+          <w:spacing w:val="-4"/>
+          <w:sz w:val="28"/>
+          <w:szCs w:val="28"/>
+        </w:rPr>
+      </w:pPr>
+    </w:p>
+    <w:p>
+      <w:pPr>
+        <w:pStyle w:val="Corpodetexto"/>
+        <w:spacing w:before="253"/>
+        <w:ind w:left="34"/>
+        <w:jc w:val="center"/>
+        <w:rPr>
+          <w:rFonts w:ascii="Calibri" w:hAnsi="Calibri" w:cs="Calibri"/>
+          <w:b/>
+          <w:bCs/>
+          <w:color w:val="4BACC6" w:themeColor="accent5"/>
+          <w:spacing w:val="-4"/>
+          <w:sz w:val="28"/>
+          <w:szCs w:val="28"/>
+        </w:rPr>
+      </w:pPr>
+    </w:p>
+    <w:p>
+      <w:pPr>
+        <w:pStyle w:val="Corpodetexto"/>
+        <w:spacing w:before="253"/>
+        <w:ind w:left="34"/>
+        <w:jc w:val="center"/>
+        <w:rPr>
+          <w:rFonts w:ascii="Calibri" w:hAnsi="Calibri" w:cs="Calibri"/>
+          <w:b/>
+          <w:bCs/>
+          <w:color w:val="4BACC6" w:themeColor="accent5"/>
+          <w:spacing w:val="-4"/>
+          <w:sz w:val="28"/>
+          <w:szCs w:val="28"/>
+          <w:u w:val="single"/>
+        </w:rPr>
+      </w:pPr>
+      <w:r>
+        <w:rPr>
+          <w:rFonts w:ascii="Calibri" w:hAnsi="Calibri" w:cs="Calibri"/>
+          <w:b/>
+          <w:bCs/>
+          <w:color w:val="4BACC6" w:themeColor="accent5"/>
+          <w:spacing w:val="-4"/>
+          <w:sz w:val="28"/>
+          <w:szCs w:val="28"/>
+        </w:rPr>
+        <w:lastRenderedPageBreak/>
+        <w:t xml:space="preserve">Anexo </w:t>
+      </w:r>
+      <w:r>
+        <w:rPr>
+          <w:rFonts w:ascii="Calibri" w:hAnsi="Calibri" w:cs="Calibri"/>
+          <w:b/>
+          <w:bCs/>
+          <w:color w:val="4BACC6" w:themeColor="accent5"/>
+          <w:spacing w:val="-4"/>
+          <w:sz w:val="28"/>
+          <w:szCs w:val="28"/>
+        </w:rPr>
+        <w:t>0</w:t>
+      </w:r>
+      <w:r>
+        <w:rPr>
+          <w:rFonts w:ascii="Calibri" w:hAnsi="Calibri" w:cs="Calibri"/>
+          <w:b/>
+          <w:bCs/>
+          <w:color w:val="4BACC6" w:themeColor="accent5"/>
+          <w:spacing w:val="-4"/>
+          <w:sz w:val="28"/>
+          <w:szCs w:val="28"/>
+        </w:rPr>
+        <w:t>5</w:t>
+      </w:r>
+      <w:r>
+        <w:rPr>
+          <w:rFonts w:ascii="Calibri" w:hAnsi="Calibri" w:cs="Calibri"/>
+          <w:b/>
+          <w:bCs/>
+          <w:color w:val="4BACC6" w:themeColor="accent5"/>
+          <w:spacing w:val="-4"/>
+          <w:sz w:val="28"/>
+          <w:szCs w:val="28"/>
+        </w:rPr>
+        <w:t xml:space="preserve"> = </w:t>
+      </w:r>
+      <w:r>
+        <w:rPr>
+          <w:rFonts w:ascii="Calibri" w:hAnsi="Calibri" w:cs="Calibri"/>
+          <w:b/>
+          <w:bCs/>
+          <w:color w:val="4BACC6" w:themeColor="accent5"/>
+          <w:spacing w:val="-4"/>
+          <w:sz w:val="28"/>
+          <w:szCs w:val="28"/>
+        </w:rPr>
+        <w:t xml:space="preserve">Teste ID </w:t>
+      </w:r>
+      <w:r>
+        <w:rPr>
+          <w:rFonts w:ascii="Calibri" w:hAnsi="Calibri" w:cs="Calibri"/>
+          <w:b/>
+          <w:bCs/>
+          <w:color w:val="4BACC6" w:themeColor="accent5"/>
+          <w:spacing w:val="-4"/>
+          <w:sz w:val="28"/>
+          <w:szCs w:val="28"/>
+        </w:rPr>
+        <w:t>PED-00</w:t>
+      </w:r>
+      <w:r>
+        <w:rPr>
+          <w:rFonts w:ascii="Calibri" w:hAnsi="Calibri" w:cs="Calibri"/>
+          <w:b/>
+          <w:bCs/>
+          <w:color w:val="4BACC6" w:themeColor="accent5"/>
+          <w:spacing w:val="-4"/>
+          <w:sz w:val="28"/>
+          <w:szCs w:val="28"/>
+        </w:rPr>
+        <w:t>5</w:t>
+      </w:r>
+    </w:p>
+    <w:p>
+      <w:pPr>
+        <w:pStyle w:val="Corpodetexto"/>
+        <w:spacing w:before="253"/>
+        <w:ind w:left="34"/>
+        <w:jc w:val="center"/>
+        <w:rPr>
+          <w:rFonts w:ascii="Calibri" w:hAnsi="Calibri" w:cs="Calibri"/>
+          <w:b/>
+          <w:bCs/>
+          <w:color w:val="4BACC6" w:themeColor="accent5"/>
+          <w:spacing w:val="-4"/>
+          <w:sz w:val="28"/>
+          <w:szCs w:val="28"/>
+          <w:u w:val="single"/>
+        </w:rPr>
+      </w:pPr>
+      <w:r>
+        <w:rPr>
+          <w:rFonts w:ascii="Calibri" w:hAnsi="Calibri" w:cs="Calibri"/>
+          <w:b/>
+          <w:bCs/>
+          <w:color w:val="4BACC6" w:themeColor="accent5"/>
+          <w:spacing w:val="-4"/>
+          <w:sz w:val="28"/>
+          <w:szCs w:val="28"/>
+          <w:u w:val="single"/>
+        </w:rPr>
+        <w:drawing>
+          <wp:inline distT="0" distB="0" distL="0" distR="0" wp14:anchorId="26E17AA8" wp14:editId="1639035E">
+            <wp:extent cx="6837680" cy="4629785"/>
+            <wp:effectExtent l="0" t="0" r="1270" b="0"/>
+            <wp:docPr id="51" name="Imagem 51"/>
+            <wp:cNvGraphicFramePr>
+              <a:graphicFrameLocks xmlns:a="http://schemas.openxmlformats.org/drawingml/2006/main" noChangeAspect="1"/>
+            </wp:cNvGraphicFramePr>
+            <a:graphic xmlns:a="http://schemas.openxmlformats.org/drawingml/2006/main">
+              <a:graphicData uri="http://schemas.openxmlformats.org/drawingml/2006/picture">
+                <pic:pic xmlns:pic="http://schemas.openxmlformats.org/drawingml/2006/picture">
+                  <pic:nvPicPr>
+                    <pic:cNvPr id="1" name=""/>
+                    <pic:cNvPicPr/>
+                  </pic:nvPicPr>
+                  <pic:blipFill>
+                    <a:blip r:embed="rId53"/>
+                    <a:stretch>
+                      <a:fillRect/>
+                    </a:stretch>
+                  </pic:blipFill>
+                  <pic:spPr>
+                    <a:xfrm>
+                      <a:off x="0" y="0"/>
+                      <a:ext cx="6837680" cy="4629785"/>
+                    </a:xfrm>
+                    <a:prstGeom prst="rect">
+                      <a:avLst/>
+                    </a:prstGeom>
+                  </pic:spPr>
+                </pic:pic>
+              </a:graphicData>
+            </a:graphic>
+          </wp:inline>
+        </w:drawing>
+      </w:r>
+    </w:p>
+    <w:p>
+      <w:pPr>
+        <w:pStyle w:val="Corpodetexto"/>
+        <w:spacing w:before="253"/>
+        <w:ind w:left="34"/>
+        <w:jc w:val="center"/>
+        <w:rPr>
+          <w:rFonts w:ascii="Calibri" w:hAnsi="Calibri" w:cs="Calibri"/>
+          <w:b/>
+          <w:bCs/>
+          <w:color w:val="4BACC6" w:themeColor="accent5"/>
+          <w:spacing w:val="-4"/>
+          <w:sz w:val="28"/>
+          <w:szCs w:val="28"/>
+          <w:u w:val="single"/>
+        </w:rPr>
+      </w:pPr>
+      <w:r>
+        <w:rPr>
+          <w:rFonts w:ascii="Calibri" w:hAnsi="Calibri" w:cs="Calibri"/>
+          <w:b/>
+          <w:bCs/>
+          <w:color w:val="4BACC6" w:themeColor="accent5"/>
+          <w:spacing w:val="-4"/>
+          <w:sz w:val="28"/>
+          <w:szCs w:val="28"/>
+          <w:u w:val="single"/>
+        </w:rPr>
+        <w:drawing>
+          <wp:inline distT="0" distB="0" distL="0" distR="0" wp14:anchorId="10093B27" wp14:editId="30D0DD23">
+            <wp:extent cx="6837680" cy="853440"/>
+            <wp:effectExtent l="0" t="0" r="1270" b="3810"/>
+            <wp:docPr id="52" name="Imagem 52"/>
+            <wp:cNvGraphicFramePr>
+              <a:graphicFrameLocks xmlns:a="http://schemas.openxmlformats.org/drawingml/2006/main" noChangeAspect="1"/>
+            </wp:cNvGraphicFramePr>
+            <a:graphic xmlns:a="http://schemas.openxmlformats.org/drawingml/2006/main">
+              <a:graphicData uri="http://schemas.openxmlformats.org/drawingml/2006/picture">
+                <pic:pic xmlns:pic="http://schemas.openxmlformats.org/drawingml/2006/picture">
+                  <pic:nvPicPr>
+                    <pic:cNvPr id="1" name=""/>
+                    <pic:cNvPicPr/>
+                  </pic:nvPicPr>
+                  <pic:blipFill>
+                    <a:blip r:embed="rId54"/>
+                    <a:stretch>
+                      <a:fillRect/>
+                    </a:stretch>
+                  </pic:blipFill>
+                  <pic:spPr>
+                    <a:xfrm>
+                      <a:off x="0" y="0"/>
+                      <a:ext cx="6837680" cy="853440"/>
+                    </a:xfrm>
+                    <a:prstGeom prst="rect">
+                      <a:avLst/>
+                    </a:prstGeom>
+                  </pic:spPr>
+                </pic:pic>
+              </a:graphicData>
+            </a:graphic>
+          </wp:inline>
+        </w:drawing>
+      </w:r>
+    </w:p>
+    <w:p>
+      <w:pPr>
+        <w:pStyle w:val="Corpodetexto"/>
+        <w:spacing w:before="253"/>
+      </w:pPr>
+    </w:p>
     <w:sectPr>
-      <w:footerReference w:type="default" r:id="rId43"/>
+      <w:footerReference w:type="default" r:id="rId55"/>
       <w:type w:val="continuous"/>
       <w:pgSz w:w="11900" w:h="16840"/>
       <w:pgMar w:top="960" w:right="566" w:bottom="340" w:left="566" w:header="0" w:footer="147" w:gutter="0"/>

</xml_diff>